<commit_message>
Add tips section to role descriptions
Co-Authored-By: Claude Opus 4.5 <noreply@anthropic.com>
</commit_message>
<xml_diff>
--- a/Teamroller-beskrivningar.docx
+++ b/Teamroller-beskrivningar.docx
@@ -722,27 +722,6 @@
     </w:p>
     <w:p>
       <w:pPr>
-        <w:spacing w:after="150"/>
-      </w:pPr>
-    </w:p>
-    <w:p>
-      <w:pPr>
-        <w:pStyle w:val="Heading2"/>
-      </w:pPr>
-      <w:r>
-        <w:t xml:space="preserve">👑 Samordnare (CO)</w:t>
-      </w:r>
-    </w:p>
-    <w:p>
-      <w:pPr>
-        <w:spacing w:after="100"/>
-      </w:pPr>
-      <w:r>
-        <w:t xml:space="preserve">Naturlig ledare som far gruppen att arbeta mot gemensamma mal.</w:t>
-      </w:r>
-    </w:p>
-    <w:p>
-      <w:pPr>
         <w:spacing w:before="100"/>
       </w:pPr>
       <w:r>
@@ -750,43 +729,64 @@
           <w:b/>
           <w:bCs/>
         </w:rPr>
-        <w:t xml:space="preserve">Styrkor:</w:t>
-      </w:r>
-    </w:p>
-    <w:p>
-      <w:pPr>
-        <w:pStyle w:val="ListParagraph"/>
-        <w:numPr>
-          <w:ilvl w:val="0"/>
-          <w:numId w:val="2"/>
-        </w:numPr>
-      </w:pPr>
-      <w:r>
-        <w:t xml:space="preserve">Bra pa att delegera uppgifter</w:t>
-      </w:r>
-    </w:p>
-    <w:p>
-      <w:pPr>
-        <w:pStyle w:val="ListParagraph"/>
-        <w:numPr>
-          <w:ilvl w:val="0"/>
-          <w:numId w:val="2"/>
-        </w:numPr>
-      </w:pPr>
-      <w:r>
-        <w:t xml:space="preserve">Ser andras styrkor och potential</w:t>
-      </w:r>
-    </w:p>
-    <w:p>
-      <w:pPr>
-        <w:pStyle w:val="ListParagraph"/>
-        <w:numPr>
-          <w:ilvl w:val="0"/>
-          <w:numId w:val="2"/>
-        </w:numPr>
-      </w:pPr>
-      <w:r>
-        <w:t xml:space="preserve">Fattar beslut och haller fokus pa malet</w:t>
+        <w:t xml:space="preserve">Tips for grupparbete:</w:t>
+      </w:r>
+    </w:p>
+    <w:p>
+      <w:pPr>
+        <w:pStyle w:val="ListParagraph"/>
+        <w:numPr>
+          <w:ilvl w:val="0"/>
+          <w:numId w:val="2"/>
+        </w:numPr>
+      </w:pPr>
+      <w:r>
+        <w:t xml:space="preserve">Ge utrymme for kreativt tankande utan avbrott</w:t>
+      </w:r>
+    </w:p>
+    <w:p>
+      <w:pPr>
+        <w:pStyle w:val="ListParagraph"/>
+        <w:numPr>
+          <w:ilvl w:val="0"/>
+          <w:numId w:val="2"/>
+        </w:numPr>
+      </w:pPr>
+      <w:r>
+        <w:t xml:space="preserve">Be om konkreta exempel nar ideer presenteras</w:t>
+      </w:r>
+    </w:p>
+    <w:p>
+      <w:pPr>
+        <w:pStyle w:val="ListParagraph"/>
+        <w:numPr>
+          <w:ilvl w:val="0"/>
+          <w:numId w:val="2"/>
+        </w:numPr>
+      </w:pPr>
+      <w:r>
+        <w:t xml:space="preserve">Koppla ihop med genomforare for att realisera ideer</w:t>
+      </w:r>
+    </w:p>
+    <w:p>
+      <w:pPr>
+        <w:spacing w:after="150"/>
+      </w:pPr>
+    </w:p>
+    <w:p>
+      <w:pPr>
+        <w:pStyle w:val="Heading2"/>
+      </w:pPr>
+      <w:r>
+        <w:t xml:space="preserve">👑 Samordnare (CO)</w:t>
+      </w:r>
+    </w:p>
+    <w:p>
+      <w:pPr>
+        <w:spacing w:after="100"/>
+      </w:pPr>
+      <w:r>
+        <w:t xml:space="preserve">Naturlig ledare som far gruppen att arbeta mot gemensamma mal.</w:t>
       </w:r>
     </w:p>
     <w:p>
@@ -798,64 +798,43 @@
           <w:b/>
           <w:bCs/>
         </w:rPr>
-        <w:t xml:space="preserve">Svagheter:</w:t>
-      </w:r>
-    </w:p>
-    <w:p>
-      <w:pPr>
-        <w:pStyle w:val="ListParagraph"/>
-        <w:numPr>
-          <w:ilvl w:val="0"/>
-          <w:numId w:val="2"/>
-        </w:numPr>
-      </w:pPr>
-      <w:r>
-        <w:t xml:space="preserve">Kan uppfattas som manipulativ</w:t>
-      </w:r>
-    </w:p>
-    <w:p>
-      <w:pPr>
-        <w:pStyle w:val="ListParagraph"/>
-        <w:numPr>
-          <w:ilvl w:val="0"/>
-          <w:numId w:val="2"/>
-        </w:numPr>
-      </w:pPr>
-      <w:r>
-        <w:t xml:space="preserve">Delegerar ibland for mycket av sitt eget arbete</w:t>
-      </w:r>
-    </w:p>
-    <w:p>
-      <w:pPr>
-        <w:pStyle w:val="ListParagraph"/>
-        <w:numPr>
-          <w:ilvl w:val="0"/>
-          <w:numId w:val="2"/>
-        </w:numPr>
-      </w:pPr>
-      <w:r>
-        <w:t xml:space="preserve">Kan ta at sig aran for gruppens arbete</w:t>
-      </w:r>
-    </w:p>
-    <w:p>
-      <w:pPr>
-        <w:spacing w:after="150"/>
-      </w:pPr>
-    </w:p>
-    <w:p>
-      <w:pPr>
-        <w:pStyle w:val="Heading2"/>
-      </w:pPr>
-      <w:r>
-        <w:t xml:space="preserve">⚙️ Genomforare (IM)</w:t>
-      </w:r>
-    </w:p>
-    <w:p>
-      <w:pPr>
-        <w:spacing w:after="100"/>
-      </w:pPr>
-      <w:r>
-        <w:t xml:space="preserve">Praktisk och palitlig person som omvandlar ideer till konkreta handlingar.</w:t>
+        <w:t xml:space="preserve">Styrkor:</w:t>
+      </w:r>
+    </w:p>
+    <w:p>
+      <w:pPr>
+        <w:pStyle w:val="ListParagraph"/>
+        <w:numPr>
+          <w:ilvl w:val="0"/>
+          <w:numId w:val="2"/>
+        </w:numPr>
+      </w:pPr>
+      <w:r>
+        <w:t xml:space="preserve">Bra pa att delegera uppgifter</w:t>
+      </w:r>
+    </w:p>
+    <w:p>
+      <w:pPr>
+        <w:pStyle w:val="ListParagraph"/>
+        <w:numPr>
+          <w:ilvl w:val="0"/>
+          <w:numId w:val="2"/>
+        </w:numPr>
+      </w:pPr>
+      <w:r>
+        <w:t xml:space="preserve">Ser andras styrkor och potential</w:t>
+      </w:r>
+    </w:p>
+    <w:p>
+      <w:pPr>
+        <w:pStyle w:val="ListParagraph"/>
+        <w:numPr>
+          <w:ilvl w:val="0"/>
+          <w:numId w:val="2"/>
+        </w:numPr>
+      </w:pPr>
+      <w:r>
+        <w:t xml:space="preserve">Fattar beslut och haller fokus pa malet</w:t>
       </w:r>
     </w:p>
     <w:p>
@@ -867,43 +846,43 @@
           <w:b/>
           <w:bCs/>
         </w:rPr>
-        <w:t xml:space="preserve">Styrkor:</w:t>
-      </w:r>
-    </w:p>
-    <w:p>
-      <w:pPr>
-        <w:pStyle w:val="ListParagraph"/>
-        <w:numPr>
-          <w:ilvl w:val="0"/>
-          <w:numId w:val="2"/>
-        </w:numPr>
-      </w:pPr>
-      <w:r>
-        <w:t xml:space="preserve">Disciplinerad och palitlig</w:t>
-      </w:r>
-    </w:p>
-    <w:p>
-      <w:pPr>
-        <w:pStyle w:val="ListParagraph"/>
-        <w:numPr>
-          <w:ilvl w:val="0"/>
-          <w:numId w:val="2"/>
-        </w:numPr>
-      </w:pPr>
-      <w:r>
-        <w:t xml:space="preserve">Effektiv pa att organisera arbete</w:t>
-      </w:r>
-    </w:p>
-    <w:p>
-      <w:pPr>
-        <w:pStyle w:val="ListParagraph"/>
-        <w:numPr>
-          <w:ilvl w:val="0"/>
-          <w:numId w:val="2"/>
-        </w:numPr>
-      </w:pPr>
-      <w:r>
-        <w:t xml:space="preserve">Omvandlar ideer till praktiska atgarder</w:t>
+        <w:t xml:space="preserve">Svagheter:</w:t>
+      </w:r>
+    </w:p>
+    <w:p>
+      <w:pPr>
+        <w:pStyle w:val="ListParagraph"/>
+        <w:numPr>
+          <w:ilvl w:val="0"/>
+          <w:numId w:val="2"/>
+        </w:numPr>
+      </w:pPr>
+      <w:r>
+        <w:t xml:space="preserve">Kan uppfattas som manipulativ</w:t>
+      </w:r>
+    </w:p>
+    <w:p>
+      <w:pPr>
+        <w:pStyle w:val="ListParagraph"/>
+        <w:numPr>
+          <w:ilvl w:val="0"/>
+          <w:numId w:val="2"/>
+        </w:numPr>
+      </w:pPr>
+      <w:r>
+        <w:t xml:space="preserve">Delegerar ibland for mycket av sitt eget arbete</w:t>
+      </w:r>
+    </w:p>
+    <w:p>
+      <w:pPr>
+        <w:pStyle w:val="ListParagraph"/>
+        <w:numPr>
+          <w:ilvl w:val="0"/>
+          <w:numId w:val="2"/>
+        </w:numPr>
+      </w:pPr>
+      <w:r>
+        <w:t xml:space="preserve">Kan ta at sig aran for gruppens arbete</w:t>
       </w:r>
     </w:p>
     <w:p>
@@ -915,43 +894,43 @@
           <w:b/>
           <w:bCs/>
         </w:rPr>
-        <w:t xml:space="preserve">Svagheter:</w:t>
-      </w:r>
-    </w:p>
-    <w:p>
-      <w:pPr>
-        <w:pStyle w:val="ListParagraph"/>
-        <w:numPr>
-          <w:ilvl w:val="0"/>
-          <w:numId w:val="2"/>
-        </w:numPr>
-      </w:pPr>
-      <w:r>
-        <w:t xml:space="preserve">Kan vara oflexibel vid forandringar</w:t>
-      </w:r>
-    </w:p>
-    <w:p>
-      <w:pPr>
-        <w:pStyle w:val="ListParagraph"/>
-        <w:numPr>
-          <w:ilvl w:val="0"/>
-          <w:numId w:val="2"/>
-        </w:numPr>
-      </w:pPr>
-      <w:r>
-        <w:t xml:space="preserve">Motvillig att prova nya satt</w:t>
-      </w:r>
-    </w:p>
-    <w:p>
-      <w:pPr>
-        <w:pStyle w:val="ListParagraph"/>
-        <w:numPr>
-          <w:ilvl w:val="0"/>
-          <w:numId w:val="2"/>
-        </w:numPr>
-      </w:pPr>
-      <w:r>
-        <w:t xml:space="preserve">Kan bli stressad av ostrukturerade situationer</w:t>
+        <w:t xml:space="preserve">Tips for grupparbete:</w:t>
+      </w:r>
+    </w:p>
+    <w:p>
+      <w:pPr>
+        <w:pStyle w:val="ListParagraph"/>
+        <w:numPr>
+          <w:ilvl w:val="0"/>
+          <w:numId w:val="2"/>
+        </w:numPr>
+      </w:pPr>
+      <w:r>
+        <w:t xml:space="preserve">Lat samordnaren leda diskussioner och moten</w:t>
+      </w:r>
+    </w:p>
+    <w:p>
+      <w:pPr>
+        <w:pStyle w:val="ListParagraph"/>
+        <w:numPr>
+          <w:ilvl w:val="0"/>
+          <w:numId w:val="2"/>
+        </w:numPr>
+      </w:pPr>
+      <w:r>
+        <w:t xml:space="preserve">Ge tydliga ramar for beslutsfattande</w:t>
+      </w:r>
+    </w:p>
+    <w:p>
+      <w:pPr>
+        <w:pStyle w:val="ListParagraph"/>
+        <w:numPr>
+          <w:ilvl w:val="0"/>
+          <w:numId w:val="2"/>
+        </w:numPr>
+      </w:pPr>
+      <w:r>
+        <w:t xml:space="preserve">Uppmuntra till delat ledarskap nar lampl igt</w:t>
       </w:r>
     </w:p>
     <w:p>
@@ -964,7 +943,7 @@
         <w:pStyle w:val="Heading2"/>
       </w:pPr>
       <w:r>
-        <w:t xml:space="preserve">🔍 Analyserare (ME)</w:t>
+        <w:t xml:space="preserve">⚙️ Genomforare (IM)</w:t>
       </w:r>
     </w:p>
     <w:p>
@@ -972,7 +951,7 @@
         <w:spacing w:after="100"/>
       </w:pPr>
       <w:r>
-        <w:t xml:space="preserve">Objektiv tankare som analyserar alternativ och fattar valgrundade beslut.</w:t>
+        <w:t xml:space="preserve">Praktisk och palitlig person som omvandlar ideer till konkreta handlingar.</w:t>
       </w:r>
     </w:p>
     <w:p>
@@ -996,31 +975,31 @@
         </w:numPr>
       </w:pPr>
       <w:r>
-        <w:t xml:space="preserve">Strategisk och objektiv</w:t>
-      </w:r>
-    </w:p>
-    <w:p>
-      <w:pPr>
-        <w:pStyle w:val="ListParagraph"/>
-        <w:numPr>
-          <w:ilvl w:val="0"/>
-          <w:numId w:val="2"/>
-        </w:numPr>
-      </w:pPr>
-      <w:r>
-        <w:t xml:space="preserve">Ser alla alternativ och konsekvenser</w:t>
-      </w:r>
-    </w:p>
-    <w:p>
-      <w:pPr>
-        <w:pStyle w:val="ListParagraph"/>
-        <w:numPr>
-          <w:ilvl w:val="0"/>
-          <w:numId w:val="2"/>
-        </w:numPr>
-      </w:pPr>
-      <w:r>
-        <w:t xml:space="preserve">Gor opartiska bedomningar</w:t>
+        <w:t xml:space="preserve">Disciplinerad och palitlig</w:t>
+      </w:r>
+    </w:p>
+    <w:p>
+      <w:pPr>
+        <w:pStyle w:val="ListParagraph"/>
+        <w:numPr>
+          <w:ilvl w:val="0"/>
+          <w:numId w:val="2"/>
+        </w:numPr>
+      </w:pPr>
+      <w:r>
+        <w:t xml:space="preserve">Effektiv pa att organisera arbete</w:t>
+      </w:r>
+    </w:p>
+    <w:p>
+      <w:pPr>
+        <w:pStyle w:val="ListParagraph"/>
+        <w:numPr>
+          <w:ilvl w:val="0"/>
+          <w:numId w:val="2"/>
+        </w:numPr>
+      </w:pPr>
+      <w:r>
+        <w:t xml:space="preserve">Omvandlar ideer till praktiska atgarder</w:t>
       </w:r>
     </w:p>
     <w:p>
@@ -1044,52 +1023,31 @@
         </w:numPr>
       </w:pPr>
       <w:r>
-        <w:t xml:space="preserve">Kan uppfattas som overdrivet kritisk</w:t>
-      </w:r>
-    </w:p>
-    <w:p>
-      <w:pPr>
-        <w:pStyle w:val="ListParagraph"/>
-        <w:numPr>
-          <w:ilvl w:val="0"/>
-          <w:numId w:val="2"/>
-        </w:numPr>
-      </w:pPr>
-      <w:r>
-        <w:t xml:space="preserve">Saknar ibland inspiration och entusiasm</w:t>
-      </w:r>
-    </w:p>
-    <w:p>
-      <w:pPr>
-        <w:pStyle w:val="ListParagraph"/>
-        <w:numPr>
-          <w:ilvl w:val="0"/>
-          <w:numId w:val="2"/>
-        </w:numPr>
-      </w:pPr>
-      <w:r>
-        <w:t xml:space="preserve">Kan bromsa gruppens tempo med analyser</w:t>
-      </w:r>
-    </w:p>
-    <w:p>
-      <w:pPr>
-        <w:spacing w:after="150"/>
-      </w:pPr>
-    </w:p>
-    <w:p>
-      <w:pPr>
-        <w:pStyle w:val="Heading2"/>
-      </w:pPr>
-      <w:r>
-        <w:t xml:space="preserve">🎓 Specialist (SP)</w:t>
-      </w:r>
-    </w:p>
-    <w:p>
-      <w:pPr>
-        <w:spacing w:after="100"/>
-      </w:pPr>
-      <w:r>
-        <w:t xml:space="preserve">Expert med djup kunskap inom sitt omrade som bidrar med teknisk kompetens.</w:t>
+        <w:t xml:space="preserve">Kan vara oflexibel vid forandringar</w:t>
+      </w:r>
+    </w:p>
+    <w:p>
+      <w:pPr>
+        <w:pStyle w:val="ListParagraph"/>
+        <w:numPr>
+          <w:ilvl w:val="0"/>
+          <w:numId w:val="2"/>
+        </w:numPr>
+      </w:pPr>
+      <w:r>
+        <w:t xml:space="preserve">Motvillig att prova nya satt</w:t>
+      </w:r>
+    </w:p>
+    <w:p>
+      <w:pPr>
+        <w:pStyle w:val="ListParagraph"/>
+        <w:numPr>
+          <w:ilvl w:val="0"/>
+          <w:numId w:val="2"/>
+        </w:numPr>
+      </w:pPr>
+      <w:r>
+        <w:t xml:space="preserve">Kan bli stressad av ostrukturerade situationer</w:t>
       </w:r>
     </w:p>
     <w:p>
@@ -1101,43 +1059,64 @@
           <w:b/>
           <w:bCs/>
         </w:rPr>
-        <w:t xml:space="preserve">Styrkor:</w:t>
-      </w:r>
-    </w:p>
-    <w:p>
-      <w:pPr>
-        <w:pStyle w:val="ListParagraph"/>
-        <w:numPr>
-          <w:ilvl w:val="0"/>
-          <w:numId w:val="2"/>
-        </w:numPr>
-      </w:pPr>
-      <w:r>
-        <w:t xml:space="preserve">Djup expertkunskap</w:t>
-      </w:r>
-    </w:p>
-    <w:p>
-      <w:pPr>
-        <w:pStyle w:val="ListParagraph"/>
-        <w:numPr>
-          <w:ilvl w:val="0"/>
-          <w:numId w:val="2"/>
-        </w:numPr>
-      </w:pPr>
-      <w:r>
-        <w:t xml:space="preserve">Engagerad och fokuserad</w:t>
-      </w:r>
-    </w:p>
-    <w:p>
-      <w:pPr>
-        <w:pStyle w:val="ListParagraph"/>
-        <w:numPr>
-          <w:ilvl w:val="0"/>
-          <w:numId w:val="2"/>
-        </w:numPr>
-      </w:pPr>
-      <w:r>
-        <w:t xml:space="preserve">Levererar pa hog professionell niva</w:t>
+        <w:t xml:space="preserve">Tips for grupparbete:</w:t>
+      </w:r>
+    </w:p>
+    <w:p>
+      <w:pPr>
+        <w:pStyle w:val="ListParagraph"/>
+        <w:numPr>
+          <w:ilvl w:val="0"/>
+          <w:numId w:val="2"/>
+        </w:numPr>
+      </w:pPr>
+      <w:r>
+        <w:t xml:space="preserve">Ge tydliga instruktioner och deadlines</w:t>
+      </w:r>
+    </w:p>
+    <w:p>
+      <w:pPr>
+        <w:pStyle w:val="ListParagraph"/>
+        <w:numPr>
+          <w:ilvl w:val="0"/>
+          <w:numId w:val="2"/>
+        </w:numPr>
+      </w:pPr>
+      <w:r>
+        <w:t xml:space="preserve">Uppskatta deras formaga att leverera</w:t>
+      </w:r>
+    </w:p>
+    <w:p>
+      <w:pPr>
+        <w:pStyle w:val="ListParagraph"/>
+        <w:numPr>
+          <w:ilvl w:val="0"/>
+          <w:numId w:val="2"/>
+        </w:numPr>
+      </w:pPr>
+      <w:r>
+        <w:t xml:space="preserve">Introducera forandringar gradvis</w:t>
+      </w:r>
+    </w:p>
+    <w:p>
+      <w:pPr>
+        <w:spacing w:after="150"/>
+      </w:pPr>
+    </w:p>
+    <w:p>
+      <w:pPr>
+        <w:pStyle w:val="Heading2"/>
+      </w:pPr>
+      <w:r>
+        <w:t xml:space="preserve">🔍 Analyserare (ME)</w:t>
+      </w:r>
+    </w:p>
+    <w:p>
+      <w:pPr>
+        <w:spacing w:after="100"/>
+      </w:pPr>
+      <w:r>
+        <w:t xml:space="preserve">Objektiv tankare som analyserar alternativ och fattar valgrundade beslut.</w:t>
       </w:r>
     </w:p>
     <w:p>
@@ -1149,64 +1128,43 @@
           <w:b/>
           <w:bCs/>
         </w:rPr>
-        <w:t xml:space="preserve">Svagheter:</w:t>
-      </w:r>
-    </w:p>
-    <w:p>
-      <w:pPr>
-        <w:pStyle w:val="ListParagraph"/>
-        <w:numPr>
-          <w:ilvl w:val="0"/>
-          <w:numId w:val="2"/>
-        </w:numPr>
-      </w:pPr>
-      <w:r>
-        <w:t xml:space="preserve">Fokuserar endast pa sitt expertomrade</w:t>
-      </w:r>
-    </w:p>
-    <w:p>
-      <w:pPr>
-        <w:pStyle w:val="ListParagraph"/>
-        <w:numPr>
-          <w:ilvl w:val="0"/>
-          <w:numId w:val="2"/>
-        </w:numPr>
-      </w:pPr>
-      <w:r>
-        <w:t xml:space="preserve">Kan missa helhetsbilden</w:t>
-      </w:r>
-    </w:p>
-    <w:p>
-      <w:pPr>
-        <w:pStyle w:val="ListParagraph"/>
-        <w:numPr>
-          <w:ilvl w:val="0"/>
-          <w:numId w:val="2"/>
-        </w:numPr>
-      </w:pPr>
-      <w:r>
-        <w:t xml:space="preserve">Svart att delegera inom sitt omrade</w:t>
-      </w:r>
-    </w:p>
-    <w:p>
-      <w:pPr>
-        <w:spacing w:after="150"/>
-      </w:pPr>
-    </w:p>
-    <w:p>
-      <w:pPr>
-        <w:pStyle w:val="Heading2"/>
-      </w:pPr>
-      <w:r>
-        <w:t xml:space="preserve">🤝 Kontaktskapare (RI)</w:t>
-      </w:r>
-    </w:p>
-    <w:p>
-      <w:pPr>
-        <w:spacing w:after="100"/>
-      </w:pPr>
-      <w:r>
-        <w:t xml:space="preserve">Utatriktad natverkare som hittar resurser och mojligheter utanfor gruppen.</w:t>
+        <w:t xml:space="preserve">Styrkor:</w:t>
+      </w:r>
+    </w:p>
+    <w:p>
+      <w:pPr>
+        <w:pStyle w:val="ListParagraph"/>
+        <w:numPr>
+          <w:ilvl w:val="0"/>
+          <w:numId w:val="2"/>
+        </w:numPr>
+      </w:pPr>
+      <w:r>
+        <w:t xml:space="preserve">Strategisk och objektiv</w:t>
+      </w:r>
+    </w:p>
+    <w:p>
+      <w:pPr>
+        <w:pStyle w:val="ListParagraph"/>
+        <w:numPr>
+          <w:ilvl w:val="0"/>
+          <w:numId w:val="2"/>
+        </w:numPr>
+      </w:pPr>
+      <w:r>
+        <w:t xml:space="preserve">Ser alla alternativ och konsekvenser</w:t>
+      </w:r>
+    </w:p>
+    <w:p>
+      <w:pPr>
+        <w:pStyle w:val="ListParagraph"/>
+        <w:numPr>
+          <w:ilvl w:val="0"/>
+          <w:numId w:val="2"/>
+        </w:numPr>
+      </w:pPr>
+      <w:r>
+        <w:t xml:space="preserve">Gor opartiska bedomningar</w:t>
       </w:r>
     </w:p>
     <w:p>
@@ -1218,43 +1176,43 @@
           <w:b/>
           <w:bCs/>
         </w:rPr>
-        <w:t xml:space="preserve">Styrkor:</w:t>
-      </w:r>
-    </w:p>
-    <w:p>
-      <w:pPr>
-        <w:pStyle w:val="ListParagraph"/>
-        <w:numPr>
-          <w:ilvl w:val="0"/>
-          <w:numId w:val="2"/>
-        </w:numPr>
-      </w:pPr>
-      <w:r>
-        <w:t xml:space="preserve">Entusiastisk och kommunikativ</w:t>
-      </w:r>
-    </w:p>
-    <w:p>
-      <w:pPr>
-        <w:pStyle w:val="ListParagraph"/>
-        <w:numPr>
-          <w:ilvl w:val="0"/>
-          <w:numId w:val="2"/>
-        </w:numPr>
-      </w:pPr>
-      <w:r>
-        <w:t xml:space="preserve">Bra pa att bygga natverk</w:t>
-      </w:r>
-    </w:p>
-    <w:p>
-      <w:pPr>
-        <w:pStyle w:val="ListParagraph"/>
-        <w:numPr>
-          <w:ilvl w:val="0"/>
-          <w:numId w:val="2"/>
-        </w:numPr>
-      </w:pPr>
-      <w:r>
-        <w:t xml:space="preserve">Hittar nya mojligheter och kontakter</w:t>
+        <w:t xml:space="preserve">Svagheter:</w:t>
+      </w:r>
+    </w:p>
+    <w:p>
+      <w:pPr>
+        <w:pStyle w:val="ListParagraph"/>
+        <w:numPr>
+          <w:ilvl w:val="0"/>
+          <w:numId w:val="2"/>
+        </w:numPr>
+      </w:pPr>
+      <w:r>
+        <w:t xml:space="preserve">Kan uppfattas som overdrivet kritisk</w:t>
+      </w:r>
+    </w:p>
+    <w:p>
+      <w:pPr>
+        <w:pStyle w:val="ListParagraph"/>
+        <w:numPr>
+          <w:ilvl w:val="0"/>
+          <w:numId w:val="2"/>
+        </w:numPr>
+      </w:pPr>
+      <w:r>
+        <w:t xml:space="preserve">Saknar ibland inspiration och entusiasm</w:t>
+      </w:r>
+    </w:p>
+    <w:p>
+      <w:pPr>
+        <w:pStyle w:val="ListParagraph"/>
+        <w:numPr>
+          <w:ilvl w:val="0"/>
+          <w:numId w:val="2"/>
+        </w:numPr>
+      </w:pPr>
+      <w:r>
+        <w:t xml:space="preserve">Kan bromsa gruppens tempo med analyser</w:t>
       </w:r>
     </w:p>
     <w:p>
@@ -1266,43 +1224,43 @@
           <w:b/>
           <w:bCs/>
         </w:rPr>
-        <w:t xml:space="preserve">Svagheter:</w:t>
-      </w:r>
-    </w:p>
-    <w:p>
-      <w:pPr>
-        <w:pStyle w:val="ListParagraph"/>
-        <w:numPr>
-          <w:ilvl w:val="0"/>
-          <w:numId w:val="2"/>
-        </w:numPr>
-      </w:pPr>
-      <w:r>
-        <w:t xml:space="preserve">Tappar intresse efter initial entusiasm</w:t>
-      </w:r>
-    </w:p>
-    <w:p>
-      <w:pPr>
-        <w:pStyle w:val="ListParagraph"/>
-        <w:numPr>
-          <w:ilvl w:val="0"/>
-          <w:numId w:val="2"/>
-        </w:numPr>
-      </w:pPr>
-      <w:r>
-        <w:t xml:space="preserve">Kan vara overoptimistisk</w:t>
-      </w:r>
-    </w:p>
-    <w:p>
-      <w:pPr>
-        <w:pStyle w:val="ListParagraph"/>
-        <w:numPr>
-          <w:ilvl w:val="0"/>
-          <w:numId w:val="2"/>
-        </w:numPr>
-      </w:pPr>
-      <w:r>
-        <w:t xml:space="preserve">Foljer inte alltid upp detaljer</w:t>
+        <w:t xml:space="preserve">Tips for grupparbete:</w:t>
+      </w:r>
+    </w:p>
+    <w:p>
+      <w:pPr>
+        <w:pStyle w:val="ListParagraph"/>
+        <w:numPr>
+          <w:ilvl w:val="0"/>
+          <w:numId w:val="2"/>
+        </w:numPr>
+      </w:pPr>
+      <w:r>
+        <w:t xml:space="preserve">Involvera vid viktiga beslut</w:t>
+      </w:r>
+    </w:p>
+    <w:p>
+      <w:pPr>
+        <w:pStyle w:val="ListParagraph"/>
+        <w:numPr>
+          <w:ilvl w:val="0"/>
+          <w:numId w:val="2"/>
+        </w:numPr>
+      </w:pPr>
+      <w:r>
+        <w:t xml:space="preserve">Ge tid for analys innan beslut</w:t>
+      </w:r>
+    </w:p>
+    <w:p>
+      <w:pPr>
+        <w:pStyle w:val="ListParagraph"/>
+        <w:numPr>
+          <w:ilvl w:val="0"/>
+          <w:numId w:val="2"/>
+        </w:numPr>
+      </w:pPr>
+      <w:r>
+        <w:t xml:space="preserve">Balansera med mer handlingsorienterade roller</w:t>
       </w:r>
     </w:p>
     <w:p>
@@ -1315,7 +1273,7 @@
         <w:pStyle w:val="Heading2"/>
       </w:pPr>
       <w:r>
-        <w:t xml:space="preserve">✅ Avslutare (CF)</w:t>
+        <w:t xml:space="preserve">🎓 Specialist (SP)</w:t>
       </w:r>
     </w:p>
     <w:p>
@@ -1323,7 +1281,7 @@
         <w:spacing w:after="100"/>
       </w:pPr>
       <w:r>
-        <w:t xml:space="preserve">Noggrann perfektionist som sakerstaller kvalitet och att deadlines halls.</w:t>
+        <w:t xml:space="preserve">Expert med djup kunskap inom sitt omrade som bidrar med teknisk kompetens.</w:t>
       </w:r>
     </w:p>
     <w:p>
@@ -1347,31 +1305,31 @@
         </w:numPr>
       </w:pPr>
       <w:r>
-        <w:t xml:space="preserve">Noggrann och detaljorienterad</w:t>
-      </w:r>
-    </w:p>
-    <w:p>
-      <w:pPr>
-        <w:pStyle w:val="ListParagraph"/>
-        <w:numPr>
-          <w:ilvl w:val="0"/>
-          <w:numId w:val="2"/>
-        </w:numPr>
-      </w:pPr>
-      <w:r>
-        <w:t xml:space="preserve">Upptacker fel och brister</w:t>
-      </w:r>
-    </w:p>
-    <w:p>
-      <w:pPr>
-        <w:pStyle w:val="ListParagraph"/>
-        <w:numPr>
-          <w:ilvl w:val="0"/>
-          <w:numId w:val="2"/>
-        </w:numPr>
-      </w:pPr>
-      <w:r>
-        <w:t xml:space="preserve">Levererar i tid med hog kvalitet</w:t>
+        <w:t xml:space="preserve">Djup expertkunskap</w:t>
+      </w:r>
+    </w:p>
+    <w:p>
+      <w:pPr>
+        <w:pStyle w:val="ListParagraph"/>
+        <w:numPr>
+          <w:ilvl w:val="0"/>
+          <w:numId w:val="2"/>
+        </w:numPr>
+      </w:pPr>
+      <w:r>
+        <w:t xml:space="preserve">Engagerad och fokuserad</w:t>
+      </w:r>
+    </w:p>
+    <w:p>
+      <w:pPr>
+        <w:pStyle w:val="ListParagraph"/>
+        <w:numPr>
+          <w:ilvl w:val="0"/>
+          <w:numId w:val="2"/>
+        </w:numPr>
+      </w:pPr>
+      <w:r>
+        <w:t xml:space="preserve">Levererar pa hog professionell niva</w:t>
       </w:r>
     </w:p>
     <w:p>
@@ -1395,52 +1353,31 @@
         </w:numPr>
       </w:pPr>
       <w:r>
-        <w:t xml:space="preserve">Kan vara overdriven i sin perfektionism</w:t>
-      </w:r>
-    </w:p>
-    <w:p>
-      <w:pPr>
-        <w:pStyle w:val="ListParagraph"/>
-        <w:numPr>
-          <w:ilvl w:val="0"/>
-          <w:numId w:val="2"/>
-        </w:numPr>
-      </w:pPr>
-      <w:r>
-        <w:t xml:space="preserve">Har svart att delegera</w:t>
-      </w:r>
-    </w:p>
-    <w:p>
-      <w:pPr>
-        <w:pStyle w:val="ListParagraph"/>
-        <w:numPr>
-          <w:ilvl w:val="0"/>
-          <w:numId w:val="2"/>
-        </w:numPr>
-      </w:pPr>
-      <w:r>
-        <w:t xml:space="preserve">Oroar sig ibland i onodan</w:t>
-      </w:r>
-    </w:p>
-    <w:p>
-      <w:pPr>
-        <w:spacing w:after="150"/>
-      </w:pPr>
-    </w:p>
-    <w:p>
-      <w:pPr>
-        <w:pStyle w:val="Heading2"/>
-      </w:pPr>
-      <w:r>
-        <w:t xml:space="preserve">🚀 Padrivare (SH)</w:t>
-      </w:r>
-    </w:p>
-    <w:p>
-      <w:pPr>
-        <w:spacing w:after="100"/>
-      </w:pPr>
-      <w:r>
-        <w:t xml:space="preserve">Dynamisk och malinriktad person som driver gruppen framat under press.</w:t>
+        <w:t xml:space="preserve">Fokuserar endast pa sitt expertomrade</w:t>
+      </w:r>
+    </w:p>
+    <w:p>
+      <w:pPr>
+        <w:pStyle w:val="ListParagraph"/>
+        <w:numPr>
+          <w:ilvl w:val="0"/>
+          <w:numId w:val="2"/>
+        </w:numPr>
+      </w:pPr>
+      <w:r>
+        <w:t xml:space="preserve">Kan missa helhetsbilden</w:t>
+      </w:r>
+    </w:p>
+    <w:p>
+      <w:pPr>
+        <w:pStyle w:val="ListParagraph"/>
+        <w:numPr>
+          <w:ilvl w:val="0"/>
+          <w:numId w:val="2"/>
+        </w:numPr>
+      </w:pPr>
+      <w:r>
+        <w:t xml:space="preserve">Svart att delegera inom sitt omrade</w:t>
       </w:r>
     </w:p>
     <w:p>
@@ -1452,43 +1389,64 @@
           <w:b/>
           <w:bCs/>
         </w:rPr>
-        <w:t xml:space="preserve">Styrkor:</w:t>
-      </w:r>
-    </w:p>
-    <w:p>
-      <w:pPr>
-        <w:pStyle w:val="ListParagraph"/>
-        <w:numPr>
-          <w:ilvl w:val="0"/>
-          <w:numId w:val="2"/>
-        </w:numPr>
-      </w:pPr>
-      <w:r>
-        <w:t xml:space="preserve">Modig och handlingskraftig</w:t>
-      </w:r>
-    </w:p>
-    <w:p>
-      <w:pPr>
-        <w:pStyle w:val="ListParagraph"/>
-        <w:numPr>
-          <w:ilvl w:val="0"/>
-          <w:numId w:val="2"/>
-        </w:numPr>
-      </w:pPr>
-      <w:r>
-        <w:t xml:space="preserve">Utmanar och driver framat</w:t>
-      </w:r>
-    </w:p>
-    <w:p>
-      <w:pPr>
-        <w:pStyle w:val="ListParagraph"/>
-        <w:numPr>
-          <w:ilvl w:val="0"/>
-          <w:numId w:val="2"/>
-        </w:numPr>
-      </w:pPr>
-      <w:r>
-        <w:t xml:space="preserve">Presterar bra under press</w:t>
+        <w:t xml:space="preserve">Tips for grupparbete:</w:t>
+      </w:r>
+    </w:p>
+    <w:p>
+      <w:pPr>
+        <w:pStyle w:val="ListParagraph"/>
+        <w:numPr>
+          <w:ilvl w:val="0"/>
+          <w:numId w:val="2"/>
+        </w:numPr>
+      </w:pPr>
+      <w:r>
+        <w:t xml:space="preserve">Anvand deras expertis for specifika problem</w:t>
+      </w:r>
+    </w:p>
+    <w:p>
+      <w:pPr>
+        <w:pStyle w:val="ListParagraph"/>
+        <w:numPr>
+          <w:ilvl w:val="0"/>
+          <w:numId w:val="2"/>
+        </w:numPr>
+      </w:pPr>
+      <w:r>
+        <w:t xml:space="preserve">Hjalp dem se hur deras bidrag passar helheten</w:t>
+      </w:r>
+    </w:p>
+    <w:p>
+      <w:pPr>
+        <w:pStyle w:val="ListParagraph"/>
+        <w:numPr>
+          <w:ilvl w:val="0"/>
+          <w:numId w:val="2"/>
+        </w:numPr>
+      </w:pPr>
+      <w:r>
+        <w:t xml:space="preserve">Ge mojlighet till fordjupning</w:t>
+      </w:r>
+    </w:p>
+    <w:p>
+      <w:pPr>
+        <w:spacing w:after="150"/>
+      </w:pPr>
+    </w:p>
+    <w:p>
+      <w:pPr>
+        <w:pStyle w:val="Heading2"/>
+      </w:pPr>
+      <w:r>
+        <w:t xml:space="preserve">🤝 Kontaktskapare (RI)</w:t>
+      </w:r>
+    </w:p>
+    <w:p>
+      <w:pPr>
+        <w:spacing w:after="100"/>
+      </w:pPr>
+      <w:r>
+        <w:t xml:space="preserve">Utatriktad natverkare som hittar resurser och mojligheter utanfor gruppen.</w:t>
       </w:r>
     </w:p>
     <w:p>
@@ -1500,6 +1458,54 @@
           <w:b/>
           <w:bCs/>
         </w:rPr>
+        <w:t xml:space="preserve">Styrkor:</w:t>
+      </w:r>
+    </w:p>
+    <w:p>
+      <w:pPr>
+        <w:pStyle w:val="ListParagraph"/>
+        <w:numPr>
+          <w:ilvl w:val="0"/>
+          <w:numId w:val="2"/>
+        </w:numPr>
+      </w:pPr>
+      <w:r>
+        <w:t xml:space="preserve">Entusiastisk och kommunikativ</w:t>
+      </w:r>
+    </w:p>
+    <w:p>
+      <w:pPr>
+        <w:pStyle w:val="ListParagraph"/>
+        <w:numPr>
+          <w:ilvl w:val="0"/>
+          <w:numId w:val="2"/>
+        </w:numPr>
+      </w:pPr>
+      <w:r>
+        <w:t xml:space="preserve">Bra pa att bygga natverk</w:t>
+      </w:r>
+    </w:p>
+    <w:p>
+      <w:pPr>
+        <w:pStyle w:val="ListParagraph"/>
+        <w:numPr>
+          <w:ilvl w:val="0"/>
+          <w:numId w:val="2"/>
+        </w:numPr>
+      </w:pPr>
+      <w:r>
+        <w:t xml:space="preserve">Hittar nya mojligheter och kontakter</w:t>
+      </w:r>
+    </w:p>
+    <w:p>
+      <w:pPr>
+        <w:spacing w:before="100"/>
+      </w:pPr>
+      <w:r>
+        <w:rPr>
+          <w:b/>
+          <w:bCs/>
+        </w:rPr>
         <w:t xml:space="preserve">Svagheter:</w:t>
       </w:r>
     </w:p>
@@ -1512,6 +1518,336 @@
         </w:numPr>
       </w:pPr>
       <w:r>
+        <w:t xml:space="preserve">Tappar intresse efter initial entusiasm</w:t>
+      </w:r>
+    </w:p>
+    <w:p>
+      <w:pPr>
+        <w:pStyle w:val="ListParagraph"/>
+        <w:numPr>
+          <w:ilvl w:val="0"/>
+          <w:numId w:val="2"/>
+        </w:numPr>
+      </w:pPr>
+      <w:r>
+        <w:t xml:space="preserve">Kan vara overoptimistisk</w:t>
+      </w:r>
+    </w:p>
+    <w:p>
+      <w:pPr>
+        <w:pStyle w:val="ListParagraph"/>
+        <w:numPr>
+          <w:ilvl w:val="0"/>
+          <w:numId w:val="2"/>
+        </w:numPr>
+      </w:pPr>
+      <w:r>
+        <w:t xml:space="preserve">Foljer inte alltid upp detaljer</w:t>
+      </w:r>
+    </w:p>
+    <w:p>
+      <w:pPr>
+        <w:spacing w:before="100"/>
+      </w:pPr>
+      <w:r>
+        <w:rPr>
+          <w:b/>
+          <w:bCs/>
+        </w:rPr>
+        <w:t xml:space="preserve">Tips for grupparbete:</w:t>
+      </w:r>
+    </w:p>
+    <w:p>
+      <w:pPr>
+        <w:pStyle w:val="ListParagraph"/>
+        <w:numPr>
+          <w:ilvl w:val="0"/>
+          <w:numId w:val="2"/>
+        </w:numPr>
+      </w:pPr>
+      <w:r>
+        <w:t xml:space="preserve">Ge uppgifter som kraver externa kontakter</w:t>
+      </w:r>
+    </w:p>
+    <w:p>
+      <w:pPr>
+        <w:pStyle w:val="ListParagraph"/>
+        <w:numPr>
+          <w:ilvl w:val="0"/>
+          <w:numId w:val="2"/>
+        </w:numPr>
+      </w:pPr>
+      <w:r>
+        <w:t xml:space="preserve">Hjalp dem att folja upp och slutfora</w:t>
+      </w:r>
+    </w:p>
+    <w:p>
+      <w:pPr>
+        <w:pStyle w:val="ListParagraph"/>
+        <w:numPr>
+          <w:ilvl w:val="0"/>
+          <w:numId w:val="2"/>
+        </w:numPr>
+      </w:pPr>
+      <w:r>
+        <w:t xml:space="preserve">Utnyttja deras energi i startfasen av projekt</w:t>
+      </w:r>
+    </w:p>
+    <w:p>
+      <w:pPr>
+        <w:spacing w:after="150"/>
+      </w:pPr>
+    </w:p>
+    <w:p>
+      <w:pPr>
+        <w:pStyle w:val="Heading2"/>
+      </w:pPr>
+      <w:r>
+        <w:t xml:space="preserve">✅ Avslutare (CF)</w:t>
+      </w:r>
+    </w:p>
+    <w:p>
+      <w:pPr>
+        <w:spacing w:after="100"/>
+      </w:pPr>
+      <w:r>
+        <w:t xml:space="preserve">Noggrann perfektionist som sakerstaller kvalitet och att deadlines halls.</w:t>
+      </w:r>
+    </w:p>
+    <w:p>
+      <w:pPr>
+        <w:spacing w:before="100"/>
+      </w:pPr>
+      <w:r>
+        <w:rPr>
+          <w:b/>
+          <w:bCs/>
+        </w:rPr>
+        <w:t xml:space="preserve">Styrkor:</w:t>
+      </w:r>
+    </w:p>
+    <w:p>
+      <w:pPr>
+        <w:pStyle w:val="ListParagraph"/>
+        <w:numPr>
+          <w:ilvl w:val="0"/>
+          <w:numId w:val="2"/>
+        </w:numPr>
+      </w:pPr>
+      <w:r>
+        <w:t xml:space="preserve">Noggrann och detaljorienterad</w:t>
+      </w:r>
+    </w:p>
+    <w:p>
+      <w:pPr>
+        <w:pStyle w:val="ListParagraph"/>
+        <w:numPr>
+          <w:ilvl w:val="0"/>
+          <w:numId w:val="2"/>
+        </w:numPr>
+      </w:pPr>
+      <w:r>
+        <w:t xml:space="preserve">Upptacker fel och brister</w:t>
+      </w:r>
+    </w:p>
+    <w:p>
+      <w:pPr>
+        <w:pStyle w:val="ListParagraph"/>
+        <w:numPr>
+          <w:ilvl w:val="0"/>
+          <w:numId w:val="2"/>
+        </w:numPr>
+      </w:pPr>
+      <w:r>
+        <w:t xml:space="preserve">Levererar i tid med hog kvalitet</w:t>
+      </w:r>
+    </w:p>
+    <w:p>
+      <w:pPr>
+        <w:spacing w:before="100"/>
+      </w:pPr>
+      <w:r>
+        <w:rPr>
+          <w:b/>
+          <w:bCs/>
+        </w:rPr>
+        <w:t xml:space="preserve">Svagheter:</w:t>
+      </w:r>
+    </w:p>
+    <w:p>
+      <w:pPr>
+        <w:pStyle w:val="ListParagraph"/>
+        <w:numPr>
+          <w:ilvl w:val="0"/>
+          <w:numId w:val="2"/>
+        </w:numPr>
+      </w:pPr>
+      <w:r>
+        <w:t xml:space="preserve">Kan vara overdriven i sin perfektionism</w:t>
+      </w:r>
+    </w:p>
+    <w:p>
+      <w:pPr>
+        <w:pStyle w:val="ListParagraph"/>
+        <w:numPr>
+          <w:ilvl w:val="0"/>
+          <w:numId w:val="2"/>
+        </w:numPr>
+      </w:pPr>
+      <w:r>
+        <w:t xml:space="preserve">Har svart att delegera</w:t>
+      </w:r>
+    </w:p>
+    <w:p>
+      <w:pPr>
+        <w:pStyle w:val="ListParagraph"/>
+        <w:numPr>
+          <w:ilvl w:val="0"/>
+          <w:numId w:val="2"/>
+        </w:numPr>
+      </w:pPr>
+      <w:r>
+        <w:t xml:space="preserve">Oroar sig ibland i onodan</w:t>
+      </w:r>
+    </w:p>
+    <w:p>
+      <w:pPr>
+        <w:spacing w:before="100"/>
+      </w:pPr>
+      <w:r>
+        <w:rPr>
+          <w:b/>
+          <w:bCs/>
+        </w:rPr>
+        <w:t xml:space="preserve">Tips for grupparbete:</w:t>
+      </w:r>
+    </w:p>
+    <w:p>
+      <w:pPr>
+        <w:pStyle w:val="ListParagraph"/>
+        <w:numPr>
+          <w:ilvl w:val="0"/>
+          <w:numId w:val="2"/>
+        </w:numPr>
+      </w:pPr>
+      <w:r>
+        <w:t xml:space="preserve">Ge ansvar for kvalitetskontroll</w:t>
+      </w:r>
+    </w:p>
+    <w:p>
+      <w:pPr>
+        <w:pStyle w:val="ListParagraph"/>
+        <w:numPr>
+          <w:ilvl w:val="0"/>
+          <w:numId w:val="2"/>
+        </w:numPr>
+      </w:pPr>
+      <w:r>
+        <w:t xml:space="preserve">Satt realistiska kvalitetsnivaer</w:t>
+      </w:r>
+    </w:p>
+    <w:p>
+      <w:pPr>
+        <w:pStyle w:val="ListParagraph"/>
+        <w:numPr>
+          <w:ilvl w:val="0"/>
+          <w:numId w:val="2"/>
+        </w:numPr>
+      </w:pPr>
+      <w:r>
+        <w:t xml:space="preserve">Hjalp dem prioritera vad som ar tillrackligt bra</w:t>
+      </w:r>
+    </w:p>
+    <w:p>
+      <w:pPr>
+        <w:spacing w:after="150"/>
+      </w:pPr>
+    </w:p>
+    <w:p>
+      <w:pPr>
+        <w:pStyle w:val="Heading2"/>
+      </w:pPr>
+      <w:r>
+        <w:t xml:space="preserve">🚀 Padrivare (SH)</w:t>
+      </w:r>
+    </w:p>
+    <w:p>
+      <w:pPr>
+        <w:spacing w:after="100"/>
+      </w:pPr>
+      <w:r>
+        <w:t xml:space="preserve">Dynamisk och malinriktad person som driver gruppen framat under press.</w:t>
+      </w:r>
+    </w:p>
+    <w:p>
+      <w:pPr>
+        <w:spacing w:before="100"/>
+      </w:pPr>
+      <w:r>
+        <w:rPr>
+          <w:b/>
+          <w:bCs/>
+        </w:rPr>
+        <w:t xml:space="preserve">Styrkor:</w:t>
+      </w:r>
+    </w:p>
+    <w:p>
+      <w:pPr>
+        <w:pStyle w:val="ListParagraph"/>
+        <w:numPr>
+          <w:ilvl w:val="0"/>
+          <w:numId w:val="2"/>
+        </w:numPr>
+      </w:pPr>
+      <w:r>
+        <w:t xml:space="preserve">Modig och handlingskraftig</w:t>
+      </w:r>
+    </w:p>
+    <w:p>
+      <w:pPr>
+        <w:pStyle w:val="ListParagraph"/>
+        <w:numPr>
+          <w:ilvl w:val="0"/>
+          <w:numId w:val="2"/>
+        </w:numPr>
+      </w:pPr>
+      <w:r>
+        <w:t xml:space="preserve">Utmanar och driver framat</w:t>
+      </w:r>
+    </w:p>
+    <w:p>
+      <w:pPr>
+        <w:pStyle w:val="ListParagraph"/>
+        <w:numPr>
+          <w:ilvl w:val="0"/>
+          <w:numId w:val="2"/>
+        </w:numPr>
+      </w:pPr>
+      <w:r>
+        <w:t xml:space="preserve">Presterar bra under press</w:t>
+      </w:r>
+    </w:p>
+    <w:p>
+      <w:pPr>
+        <w:spacing w:before="100"/>
+      </w:pPr>
+      <w:r>
+        <w:rPr>
+          <w:b/>
+          <w:bCs/>
+        </w:rPr>
+        <w:t xml:space="preserve">Svagheter:</w:t>
+      </w:r>
+    </w:p>
+    <w:p>
+      <w:pPr>
+        <w:pStyle w:val="ListParagraph"/>
+        <w:numPr>
+          <w:ilvl w:val="0"/>
+          <w:numId w:val="2"/>
+        </w:numPr>
+      </w:pPr>
+      <w:r>
         <w:t xml:space="preserve">Kan uppfattas som otalig eller aggressiv</w:t>
       </w:r>
     </w:p>
@@ -1537,6 +1873,54 @@
       </w:pPr>
       <w:r>
         <w:t xml:space="preserve">Kan sara andras kanslor</w:t>
+      </w:r>
+    </w:p>
+    <w:p>
+      <w:pPr>
+        <w:spacing w:before="100"/>
+      </w:pPr>
+      <w:r>
+        <w:rPr>
+          <w:b/>
+          <w:bCs/>
+        </w:rPr>
+        <w:t xml:space="preserve">Tips for grupparbete:</w:t>
+      </w:r>
+    </w:p>
+    <w:p>
+      <w:pPr>
+        <w:pStyle w:val="ListParagraph"/>
+        <w:numPr>
+          <w:ilvl w:val="0"/>
+          <w:numId w:val="2"/>
+        </w:numPr>
+      </w:pPr>
+      <w:r>
+        <w:t xml:space="preserve">Kanalisera energin mot tydliga mal</w:t>
+      </w:r>
+    </w:p>
+    <w:p>
+      <w:pPr>
+        <w:pStyle w:val="ListParagraph"/>
+        <w:numPr>
+          <w:ilvl w:val="0"/>
+          <w:numId w:val="2"/>
+        </w:numPr>
+      </w:pPr>
+      <w:r>
+        <w:t xml:space="preserve">Ge konstruktiv feedback pa kommunikation</w:t>
+      </w:r>
+    </w:p>
+    <w:p>
+      <w:pPr>
+        <w:pStyle w:val="ListParagraph"/>
+        <w:numPr>
+          <w:ilvl w:val="0"/>
+          <w:numId w:val="2"/>
+        </w:numPr>
+      </w:pPr>
+      <w:r>
+        <w:t xml:space="preserve">Anvand deras driv i situationer som kraver handling</w:t>
       </w:r>
     </w:p>
     <w:p>

</xml_diff>

<commit_message>
Fix Swedish characters in role descriptions
Co-Authored-By: Claude Opus 4.5 <noreply@anthropic.com>
</commit_message>
<xml_diff>
--- a/Teamroller-beskrivningar.docx
+++ b/Teamroller-beskrivningar.docx
@@ -30,7 +30,7 @@
         <w:pStyle w:val="Heading1"/>
       </w:pPr>
       <w:r>
-        <w:t xml:space="preserve">Oversikt</w:t>
+        <w:t xml:space="preserve">Översikt</w:t>
       </w:r>
     </w:p>
     <w:p>
@@ -38,7 +38,7 @@
         <w:spacing w:after="200"/>
       </w:pPr>
       <w:r>
-        <w:t xml:space="preserve">Detta dokument beskriver de 8 teamroller som anvands i teamrollstestet. Varje roll har unika egenskaper, styrkor och svagheter som bidrar till ett teams dynamik.</w:t>
+        <w:t xml:space="preserve">Detta dokument beskriver de 8 teamroller som används i teamrollstestet. Varje roll har unika egenskaper, styrkor och svagheter som bidrar till ett teams dynamik.</w:t>
       </w:r>
     </w:p>
     <w:tbl>
@@ -174,7 +174,7 @@
           </w:tcPr>
           <w:p>
             <w:r>
-              <w:t xml:space="preserve">💡 Idespruta</w:t>
+              <w:t xml:space="preserve">💡 Idéspruta</w:t>
             </w:r>
           </w:p>
         </w:tc>
@@ -190,7 +190,7 @@
           </w:tcPr>
           <w:p>
             <w:r>
-              <w:t xml:space="preserve">Kreativ problemlosare som kommer med nya ideer och innovativa losningar.</w:t>
+              <w:t xml:space="preserve">Kreativ problemlösare som kommer med nya idéer och innovativa lösningar.</w:t>
             </w:r>
           </w:p>
         </w:tc>
@@ -247,7 +247,7 @@
           </w:tcPr>
           <w:p>
             <w:r>
-              <w:t xml:space="preserve">Naturlig ledare som far gruppen att arbeta mot gemensamma mal.</w:t>
+              <w:t xml:space="preserve">Naturlig ledare som får gruppen att arbeta mot gemensamma mål.</w:t>
             </w:r>
           </w:p>
         </w:tc>
@@ -288,7 +288,7 @@
           </w:tcPr>
           <w:p>
             <w:r>
-              <w:t xml:space="preserve">⚙️ Genomforare</w:t>
+              <w:t xml:space="preserve">⚙️ Genomförare</w:t>
             </w:r>
           </w:p>
         </w:tc>
@@ -304,7 +304,7 @@
           </w:tcPr>
           <w:p>
             <w:r>
-              <w:t xml:space="preserve">Praktisk och palitlig person som omvandlar ideer till konkreta handlingar.</w:t>
+              <w:t xml:space="preserve">Praktisk och pålitlig person som omvandlar idéer till konkreta handlingar.</w:t>
             </w:r>
           </w:p>
         </w:tc>
@@ -361,7 +361,7 @@
           </w:tcPr>
           <w:p>
             <w:r>
-              <w:t xml:space="preserve">Objektiv tankare som analyserar alternativ och fattar valgrundade beslut.</w:t>
+              <w:t xml:space="preserve">Objektiv tänkare som analyserar alternativ och fattar välgrundade beslut.</w:t>
             </w:r>
           </w:p>
         </w:tc>
@@ -418,7 +418,7 @@
           </w:tcPr>
           <w:p>
             <w:r>
-              <w:t xml:space="preserve">Expert med djup kunskap inom sitt omrade som bidrar med teknisk kompetens.</w:t>
+              <w:t xml:space="preserve">Expert med djup kunskap inom sitt område som bidrar med teknisk kompetens.</w:t>
             </w:r>
           </w:p>
         </w:tc>
@@ -475,7 +475,7 @@
           </w:tcPr>
           <w:p>
             <w:r>
-              <w:t xml:space="preserve">Utatriktad natverkare som hittar resurser och mojligheter utanfor gruppen.</w:t>
+              <w:t xml:space="preserve">Utåtriktad nätverkare som hittar resurser och möjligheter utanför gruppen.</w:t>
             </w:r>
           </w:p>
         </w:tc>
@@ -532,7 +532,7 @@
           </w:tcPr>
           <w:p>
             <w:r>
-              <w:t xml:space="preserve">Noggrann perfektionist som sakerstaller kvalitet och att deadlines halls.</w:t>
+              <w:t xml:space="preserve">Noggrann perfektionist som säkerställer kvalitet och att deadlines hålls.</w:t>
             </w:r>
           </w:p>
         </w:tc>
@@ -573,7 +573,7 @@
           </w:tcPr>
           <w:p>
             <w:r>
-              <w:t xml:space="preserve">🚀 Padrivare</w:t>
+              <w:t xml:space="preserve">🚀 Pådrivare</w:t>
             </w:r>
           </w:p>
         </w:tc>
@@ -589,7 +589,7 @@
           </w:tcPr>
           <w:p>
             <w:r>
-              <w:t xml:space="preserve">Dynamisk och malinriktad person som driver gruppen framat under press.</w:t>
+              <w:t xml:space="preserve">Dynamisk och målinriktad person som driver gruppen framåt under press.</w:t>
             </w:r>
           </w:p>
         </w:tc>
@@ -613,7 +613,7 @@
         <w:pStyle w:val="Heading2"/>
       </w:pPr>
       <w:r>
-        <w:t xml:space="preserve">💡 Idespruta (PL)</w:t>
+        <w:t xml:space="preserve">💡 Idéspruta (PL)</w:t>
       </w:r>
     </w:p>
     <w:p>
@@ -621,7 +621,7 @@
         <w:spacing w:after="100"/>
       </w:pPr>
       <w:r>
-        <w:t xml:space="preserve">Kreativ problemlosare som kommer med nya ideer och innovativa losningar.</w:t>
+        <w:t xml:space="preserve">Kreativ problemlösare som kommer med nya idéer och innovativa lösningar.</w:t>
       </w:r>
     </w:p>
     <w:p>
@@ -657,19 +657,19 @@
         </w:numPr>
       </w:pPr>
       <w:r>
-        <w:t xml:space="preserve">Loser svara problem pa okonventionella satt</w:t>
-      </w:r>
-    </w:p>
-    <w:p>
-      <w:pPr>
-        <w:pStyle w:val="ListParagraph"/>
-        <w:numPr>
-          <w:ilvl w:val="0"/>
-          <w:numId w:val="2"/>
-        </w:numPr>
-      </w:pPr>
-      <w:r>
-        <w:t xml:space="preserve">Ser mojligheter dar andra ser hinder</w:t>
+        <w:t xml:space="preserve">Löser svåra problem på okonventionella sätt</w:t>
+      </w:r>
+    </w:p>
+    <w:p>
+      <w:pPr>
+        <w:pStyle w:val="ListParagraph"/>
+        <w:numPr>
+          <w:ilvl w:val="0"/>
+          <w:numId w:val="2"/>
+        </w:numPr>
+      </w:pPr>
+      <w:r>
+        <w:t xml:space="preserve">Ser möjligheter där andra ser hinder</w:t>
       </w:r>
     </w:p>
     <w:p>
@@ -705,19 +705,19 @@
         </w:numPr>
       </w:pPr>
       <w:r>
-        <w:t xml:space="preserve">Har ibland svart att kommunicera ideer tydligt</w:t>
-      </w:r>
-    </w:p>
-    <w:p>
-      <w:pPr>
-        <w:pStyle w:val="ListParagraph"/>
-        <w:numPr>
-          <w:ilvl w:val="0"/>
-          <w:numId w:val="2"/>
-        </w:numPr>
-      </w:pPr>
-      <w:r>
-        <w:t xml:space="preserve">Kan fastna i egna tankeganger</w:t>
+        <w:t xml:space="preserve">Har ibland svårt att kommunicera idéer tydligt</w:t>
+      </w:r>
+    </w:p>
+    <w:p>
+      <w:pPr>
+        <w:pStyle w:val="ListParagraph"/>
+        <w:numPr>
+          <w:ilvl w:val="0"/>
+          <w:numId w:val="2"/>
+        </w:numPr>
+      </w:pPr>
+      <w:r>
+        <w:t xml:space="preserve">Kan fastna i egna tankegångar</w:t>
       </w:r>
     </w:p>
     <w:p>
@@ -729,43 +729,43 @@
           <w:b/>
           <w:bCs/>
         </w:rPr>
-        <w:t xml:space="preserve">Tips for grupparbete:</w:t>
-      </w:r>
-    </w:p>
-    <w:p>
-      <w:pPr>
-        <w:pStyle w:val="ListParagraph"/>
-        <w:numPr>
-          <w:ilvl w:val="0"/>
-          <w:numId w:val="2"/>
-        </w:numPr>
-      </w:pPr>
-      <w:r>
-        <w:t xml:space="preserve">Ge utrymme for kreativt tankande utan avbrott</w:t>
-      </w:r>
-    </w:p>
-    <w:p>
-      <w:pPr>
-        <w:pStyle w:val="ListParagraph"/>
-        <w:numPr>
-          <w:ilvl w:val="0"/>
-          <w:numId w:val="2"/>
-        </w:numPr>
-      </w:pPr>
-      <w:r>
-        <w:t xml:space="preserve">Be om konkreta exempel nar ideer presenteras</w:t>
-      </w:r>
-    </w:p>
-    <w:p>
-      <w:pPr>
-        <w:pStyle w:val="ListParagraph"/>
-        <w:numPr>
-          <w:ilvl w:val="0"/>
-          <w:numId w:val="2"/>
-        </w:numPr>
-      </w:pPr>
-      <w:r>
-        <w:t xml:space="preserve">Koppla ihop med genomforare for att realisera ideer</w:t>
+        <w:t xml:space="preserve">Tips för grupparbete:</w:t>
+      </w:r>
+    </w:p>
+    <w:p>
+      <w:pPr>
+        <w:pStyle w:val="ListParagraph"/>
+        <w:numPr>
+          <w:ilvl w:val="0"/>
+          <w:numId w:val="2"/>
+        </w:numPr>
+      </w:pPr>
+      <w:r>
+        <w:t xml:space="preserve">Ge utrymme för kreativt tänkande utan avbrott</w:t>
+      </w:r>
+    </w:p>
+    <w:p>
+      <w:pPr>
+        <w:pStyle w:val="ListParagraph"/>
+        <w:numPr>
+          <w:ilvl w:val="0"/>
+          <w:numId w:val="2"/>
+        </w:numPr>
+      </w:pPr>
+      <w:r>
+        <w:t xml:space="preserve">Be om konkreta exempel när idéer presenteras</w:t>
+      </w:r>
+    </w:p>
+    <w:p>
+      <w:pPr>
+        <w:pStyle w:val="ListParagraph"/>
+        <w:numPr>
+          <w:ilvl w:val="0"/>
+          <w:numId w:val="2"/>
+        </w:numPr>
+      </w:pPr>
+      <w:r>
+        <w:t xml:space="preserve">Koppla ihop med genomförare för att realisera idéer</w:t>
       </w:r>
     </w:p>
     <w:p>
@@ -786,7 +786,7 @@
         <w:spacing w:after="100"/>
       </w:pPr>
       <w:r>
-        <w:t xml:space="preserve">Naturlig ledare som far gruppen att arbeta mot gemensamma mal.</w:t>
+        <w:t xml:space="preserve">Naturlig ledare som får gruppen att arbeta mot gemensamma mål.</w:t>
       </w:r>
     </w:p>
     <w:p>
@@ -810,7 +810,7 @@
         </w:numPr>
       </w:pPr>
       <w:r>
-        <w:t xml:space="preserve">Bra pa att delegera uppgifter</w:t>
+        <w:t xml:space="preserve">Bra på att delegera uppgifter</w:t>
       </w:r>
     </w:p>
     <w:p>
@@ -834,7 +834,7 @@
         </w:numPr>
       </w:pPr>
       <w:r>
-        <w:t xml:space="preserve">Fattar beslut och haller fokus pa malet</w:t>
+        <w:t xml:space="preserve">Fattar beslut och håller fokus på målet</w:t>
       </w:r>
     </w:p>
     <w:p>
@@ -870,19 +870,19 @@
         </w:numPr>
       </w:pPr>
       <w:r>
-        <w:t xml:space="preserve">Delegerar ibland for mycket av sitt eget arbete</w:t>
-      </w:r>
-    </w:p>
-    <w:p>
-      <w:pPr>
-        <w:pStyle w:val="ListParagraph"/>
-        <w:numPr>
-          <w:ilvl w:val="0"/>
-          <w:numId w:val="2"/>
-        </w:numPr>
-      </w:pPr>
-      <w:r>
-        <w:t xml:space="preserve">Kan ta at sig aran for gruppens arbete</w:t>
+        <w:t xml:space="preserve">Delegerar ibland för mycket av sitt eget arbete</w:t>
+      </w:r>
+    </w:p>
+    <w:p>
+      <w:pPr>
+        <w:pStyle w:val="ListParagraph"/>
+        <w:numPr>
+          <w:ilvl w:val="0"/>
+          <w:numId w:val="2"/>
+        </w:numPr>
+      </w:pPr>
+      <w:r>
+        <w:t xml:space="preserve">Kan ta åt sig äran för gruppens arbete</w:t>
       </w:r>
     </w:p>
     <w:p>
@@ -894,43 +894,43 @@
           <w:b/>
           <w:bCs/>
         </w:rPr>
-        <w:t xml:space="preserve">Tips for grupparbete:</w:t>
-      </w:r>
-    </w:p>
-    <w:p>
-      <w:pPr>
-        <w:pStyle w:val="ListParagraph"/>
-        <w:numPr>
-          <w:ilvl w:val="0"/>
-          <w:numId w:val="2"/>
-        </w:numPr>
-      </w:pPr>
-      <w:r>
-        <w:t xml:space="preserve">Lat samordnaren leda diskussioner och moten</w:t>
-      </w:r>
-    </w:p>
-    <w:p>
-      <w:pPr>
-        <w:pStyle w:val="ListParagraph"/>
-        <w:numPr>
-          <w:ilvl w:val="0"/>
-          <w:numId w:val="2"/>
-        </w:numPr>
-      </w:pPr>
-      <w:r>
-        <w:t xml:space="preserve">Ge tydliga ramar for beslutsfattande</w:t>
-      </w:r>
-    </w:p>
-    <w:p>
-      <w:pPr>
-        <w:pStyle w:val="ListParagraph"/>
-        <w:numPr>
-          <w:ilvl w:val="0"/>
-          <w:numId w:val="2"/>
-        </w:numPr>
-      </w:pPr>
-      <w:r>
-        <w:t xml:space="preserve">Uppmuntra till delat ledarskap nar lampl igt</w:t>
+        <w:t xml:space="preserve">Tips för grupparbete:</w:t>
+      </w:r>
+    </w:p>
+    <w:p>
+      <w:pPr>
+        <w:pStyle w:val="ListParagraph"/>
+        <w:numPr>
+          <w:ilvl w:val="0"/>
+          <w:numId w:val="2"/>
+        </w:numPr>
+      </w:pPr>
+      <w:r>
+        <w:t xml:space="preserve">Låt samordnaren leda diskussioner och möten</w:t>
+      </w:r>
+    </w:p>
+    <w:p>
+      <w:pPr>
+        <w:pStyle w:val="ListParagraph"/>
+        <w:numPr>
+          <w:ilvl w:val="0"/>
+          <w:numId w:val="2"/>
+        </w:numPr>
+      </w:pPr>
+      <w:r>
+        <w:t xml:space="preserve">Ge tydliga ramar för beslutsfattande</w:t>
+      </w:r>
+    </w:p>
+    <w:p>
+      <w:pPr>
+        <w:pStyle w:val="ListParagraph"/>
+        <w:numPr>
+          <w:ilvl w:val="0"/>
+          <w:numId w:val="2"/>
+        </w:numPr>
+      </w:pPr>
+      <w:r>
+        <w:t xml:space="preserve">Uppmuntra till delat ledarskap när lämpligt</w:t>
       </w:r>
     </w:p>
     <w:p>
@@ -943,7 +943,7 @@
         <w:pStyle w:val="Heading2"/>
       </w:pPr>
       <w:r>
-        <w:t xml:space="preserve">⚙️ Genomforare (IM)</w:t>
+        <w:t xml:space="preserve">⚙️ Genomförare (IM)</w:t>
       </w:r>
     </w:p>
     <w:p>
@@ -951,7 +951,7 @@
         <w:spacing w:after="100"/>
       </w:pPr>
       <w:r>
-        <w:t xml:space="preserve">Praktisk och palitlig person som omvandlar ideer till konkreta handlingar.</w:t>
+        <w:t xml:space="preserve">Praktisk och pålitlig person som omvandlar idéer till konkreta handlingar.</w:t>
       </w:r>
     </w:p>
     <w:p>
@@ -975,31 +975,31 @@
         </w:numPr>
       </w:pPr>
       <w:r>
-        <w:t xml:space="preserve">Disciplinerad och palitlig</w:t>
-      </w:r>
-    </w:p>
-    <w:p>
-      <w:pPr>
-        <w:pStyle w:val="ListParagraph"/>
-        <w:numPr>
-          <w:ilvl w:val="0"/>
-          <w:numId w:val="2"/>
-        </w:numPr>
-      </w:pPr>
-      <w:r>
-        <w:t xml:space="preserve">Effektiv pa att organisera arbete</w:t>
-      </w:r>
-    </w:p>
-    <w:p>
-      <w:pPr>
-        <w:pStyle w:val="ListParagraph"/>
-        <w:numPr>
-          <w:ilvl w:val="0"/>
-          <w:numId w:val="2"/>
-        </w:numPr>
-      </w:pPr>
-      <w:r>
-        <w:t xml:space="preserve">Omvandlar ideer till praktiska atgarder</w:t>
+        <w:t xml:space="preserve">Disciplinerad och pålitlig</w:t>
+      </w:r>
+    </w:p>
+    <w:p>
+      <w:pPr>
+        <w:pStyle w:val="ListParagraph"/>
+        <w:numPr>
+          <w:ilvl w:val="0"/>
+          <w:numId w:val="2"/>
+        </w:numPr>
+      </w:pPr>
+      <w:r>
+        <w:t xml:space="preserve">Effektiv på att organisera arbete</w:t>
+      </w:r>
+    </w:p>
+    <w:p>
+      <w:pPr>
+        <w:pStyle w:val="ListParagraph"/>
+        <w:numPr>
+          <w:ilvl w:val="0"/>
+          <w:numId w:val="2"/>
+        </w:numPr>
+      </w:pPr>
+      <w:r>
+        <w:t xml:space="preserve">Omvandlar idéer till praktiska åtgärder</w:t>
       </w:r>
     </w:p>
     <w:p>
@@ -1023,19 +1023,19 @@
         </w:numPr>
       </w:pPr>
       <w:r>
-        <w:t xml:space="preserve">Kan vara oflexibel vid forandringar</w:t>
-      </w:r>
-    </w:p>
-    <w:p>
-      <w:pPr>
-        <w:pStyle w:val="ListParagraph"/>
-        <w:numPr>
-          <w:ilvl w:val="0"/>
-          <w:numId w:val="2"/>
-        </w:numPr>
-      </w:pPr>
-      <w:r>
-        <w:t xml:space="preserve">Motvillig att prova nya satt</w:t>
+        <w:t xml:space="preserve">Kan vara oflexibel vid förändringar</w:t>
+      </w:r>
+    </w:p>
+    <w:p>
+      <w:pPr>
+        <w:pStyle w:val="ListParagraph"/>
+        <w:numPr>
+          <w:ilvl w:val="0"/>
+          <w:numId w:val="2"/>
+        </w:numPr>
+      </w:pPr>
+      <w:r>
+        <w:t xml:space="preserve">Motvillig att prova nya sätt</w:t>
       </w:r>
     </w:p>
     <w:p>
@@ -1059,7 +1059,7 @@
           <w:b/>
           <w:bCs/>
         </w:rPr>
-        <w:t xml:space="preserve">Tips for grupparbete:</w:t>
+        <w:t xml:space="preserve">Tips för grupparbete:</w:t>
       </w:r>
     </w:p>
     <w:p>
@@ -1083,19 +1083,19 @@
         </w:numPr>
       </w:pPr>
       <w:r>
-        <w:t xml:space="preserve">Uppskatta deras formaga att leverera</w:t>
-      </w:r>
-    </w:p>
-    <w:p>
-      <w:pPr>
-        <w:pStyle w:val="ListParagraph"/>
-        <w:numPr>
-          <w:ilvl w:val="0"/>
-          <w:numId w:val="2"/>
-        </w:numPr>
-      </w:pPr>
-      <w:r>
-        <w:t xml:space="preserve">Introducera forandringar gradvis</w:t>
+        <w:t xml:space="preserve">Uppskatta deras förmåga att leverera</w:t>
+      </w:r>
+    </w:p>
+    <w:p>
+      <w:pPr>
+        <w:pStyle w:val="ListParagraph"/>
+        <w:numPr>
+          <w:ilvl w:val="0"/>
+          <w:numId w:val="2"/>
+        </w:numPr>
+      </w:pPr>
+      <w:r>
+        <w:t xml:space="preserve">Introducera förändringar gradvis</w:t>
       </w:r>
     </w:p>
     <w:p>
@@ -1116,7 +1116,7 @@
         <w:spacing w:after="100"/>
       </w:pPr>
       <w:r>
-        <w:t xml:space="preserve">Objektiv tankare som analyserar alternativ och fattar valgrundade beslut.</w:t>
+        <w:t xml:space="preserve">Objektiv tänkare som analyserar alternativ och fattar välgrundade beslut.</w:t>
       </w:r>
     </w:p>
     <w:p>
@@ -1164,7 +1164,7 @@
         </w:numPr>
       </w:pPr>
       <w:r>
-        <w:t xml:space="preserve">Gor opartiska bedomningar</w:t>
+        <w:t xml:space="preserve">Gör opartiska bedömningar</w:t>
       </w:r>
     </w:p>
     <w:p>
@@ -1188,7 +1188,7 @@
         </w:numPr>
       </w:pPr>
       <w:r>
-        <w:t xml:space="preserve">Kan uppfattas som overdrivet kritisk</w:t>
+        <w:t xml:space="preserve">Kan uppfattas som överdrivet kritisk</w:t>
       </w:r>
     </w:p>
     <w:p>
@@ -1224,7 +1224,7 @@
           <w:b/>
           <w:bCs/>
         </w:rPr>
-        <w:t xml:space="preserve">Tips for grupparbete:</w:t>
+        <w:t xml:space="preserve">Tips för grupparbete:</w:t>
       </w:r>
     </w:p>
     <w:p>
@@ -1248,7 +1248,7 @@
         </w:numPr>
       </w:pPr>
       <w:r>
-        <w:t xml:space="preserve">Ge tid for analys innan beslut</w:t>
+        <w:t xml:space="preserve">Ge tid för analys innan beslut</w:t>
       </w:r>
     </w:p>
     <w:p>
@@ -1281,7 +1281,7 @@
         <w:spacing w:after="100"/>
       </w:pPr>
       <w:r>
-        <w:t xml:space="preserve">Expert med djup kunskap inom sitt omrade som bidrar med teknisk kompetens.</w:t>
+        <w:t xml:space="preserve">Expert med djup kunskap inom sitt område som bidrar med teknisk kompetens.</w:t>
       </w:r>
     </w:p>
     <w:p>
@@ -1329,7 +1329,7 @@
         </w:numPr>
       </w:pPr>
       <w:r>
-        <w:t xml:space="preserve">Levererar pa hog professionell niva</w:t>
+        <w:t xml:space="preserve">Levererar på hög professionell nivå</w:t>
       </w:r>
     </w:p>
     <w:p>
@@ -1353,7 +1353,7 @@
         </w:numPr>
       </w:pPr>
       <w:r>
-        <w:t xml:space="preserve">Fokuserar endast pa sitt expertomrade</w:t>
+        <w:t xml:space="preserve">Fokuserar endast på sitt expertområde</w:t>
       </w:r>
     </w:p>
     <w:p>
@@ -1377,7 +1377,7 @@
         </w:numPr>
       </w:pPr>
       <w:r>
-        <w:t xml:space="preserve">Svart att delegera inom sitt omrade</w:t>
+        <w:t xml:space="preserve">Svårt att delegera inom sitt område</w:t>
       </w:r>
     </w:p>
     <w:p>
@@ -1389,43 +1389,43 @@
           <w:b/>
           <w:bCs/>
         </w:rPr>
-        <w:t xml:space="preserve">Tips for grupparbete:</w:t>
-      </w:r>
-    </w:p>
-    <w:p>
-      <w:pPr>
-        <w:pStyle w:val="ListParagraph"/>
-        <w:numPr>
-          <w:ilvl w:val="0"/>
-          <w:numId w:val="2"/>
-        </w:numPr>
-      </w:pPr>
-      <w:r>
-        <w:t xml:space="preserve">Anvand deras expertis for specifika problem</w:t>
-      </w:r>
-    </w:p>
-    <w:p>
-      <w:pPr>
-        <w:pStyle w:val="ListParagraph"/>
-        <w:numPr>
-          <w:ilvl w:val="0"/>
-          <w:numId w:val="2"/>
-        </w:numPr>
-      </w:pPr>
-      <w:r>
-        <w:t xml:space="preserve">Hjalp dem se hur deras bidrag passar helheten</w:t>
-      </w:r>
-    </w:p>
-    <w:p>
-      <w:pPr>
-        <w:pStyle w:val="ListParagraph"/>
-        <w:numPr>
-          <w:ilvl w:val="0"/>
-          <w:numId w:val="2"/>
-        </w:numPr>
-      </w:pPr>
-      <w:r>
-        <w:t xml:space="preserve">Ge mojlighet till fordjupning</w:t>
+        <w:t xml:space="preserve">Tips för grupparbete:</w:t>
+      </w:r>
+    </w:p>
+    <w:p>
+      <w:pPr>
+        <w:pStyle w:val="ListParagraph"/>
+        <w:numPr>
+          <w:ilvl w:val="0"/>
+          <w:numId w:val="2"/>
+        </w:numPr>
+      </w:pPr>
+      <w:r>
+        <w:t xml:space="preserve">Använd deras expertis för specifika problem</w:t>
+      </w:r>
+    </w:p>
+    <w:p>
+      <w:pPr>
+        <w:pStyle w:val="ListParagraph"/>
+        <w:numPr>
+          <w:ilvl w:val="0"/>
+          <w:numId w:val="2"/>
+        </w:numPr>
+      </w:pPr>
+      <w:r>
+        <w:t xml:space="preserve">Hjälp dem se hur deras bidrag passar helheten</w:t>
+      </w:r>
+    </w:p>
+    <w:p>
+      <w:pPr>
+        <w:pStyle w:val="ListParagraph"/>
+        <w:numPr>
+          <w:ilvl w:val="0"/>
+          <w:numId w:val="2"/>
+        </w:numPr>
+      </w:pPr>
+      <w:r>
+        <w:t xml:space="preserve">Ge möjlighet till fördjupning</w:t>
       </w:r>
     </w:p>
     <w:p>
@@ -1446,7 +1446,7 @@
         <w:spacing w:after="100"/>
       </w:pPr>
       <w:r>
-        <w:t xml:space="preserve">Utatriktad natverkare som hittar resurser och mojligheter utanfor gruppen.</w:t>
+        <w:t xml:space="preserve">Utåtriktad nätverkare som hittar resurser och möjligheter utanför gruppen.</w:t>
       </w:r>
     </w:p>
     <w:p>
@@ -1482,19 +1482,19 @@
         </w:numPr>
       </w:pPr>
       <w:r>
-        <w:t xml:space="preserve">Bra pa att bygga natverk</w:t>
-      </w:r>
-    </w:p>
-    <w:p>
-      <w:pPr>
-        <w:pStyle w:val="ListParagraph"/>
-        <w:numPr>
-          <w:ilvl w:val="0"/>
-          <w:numId w:val="2"/>
-        </w:numPr>
-      </w:pPr>
-      <w:r>
-        <w:t xml:space="preserve">Hittar nya mojligheter och kontakter</w:t>
+        <w:t xml:space="preserve">Bra på att bygga nätverk</w:t>
+      </w:r>
+    </w:p>
+    <w:p>
+      <w:pPr>
+        <w:pStyle w:val="ListParagraph"/>
+        <w:numPr>
+          <w:ilvl w:val="0"/>
+          <w:numId w:val="2"/>
+        </w:numPr>
+      </w:pPr>
+      <w:r>
+        <w:t xml:space="preserve">Hittar nya möjligheter och kontakter</w:t>
       </w:r>
     </w:p>
     <w:p>
@@ -1530,19 +1530,19 @@
         </w:numPr>
       </w:pPr>
       <w:r>
-        <w:t xml:space="preserve">Kan vara overoptimistisk</w:t>
-      </w:r>
-    </w:p>
-    <w:p>
-      <w:pPr>
-        <w:pStyle w:val="ListParagraph"/>
-        <w:numPr>
-          <w:ilvl w:val="0"/>
-          <w:numId w:val="2"/>
-        </w:numPr>
-      </w:pPr>
-      <w:r>
-        <w:t xml:space="preserve">Foljer inte alltid upp detaljer</w:t>
+        <w:t xml:space="preserve">Kan vara överoptimistisk</w:t>
+      </w:r>
+    </w:p>
+    <w:p>
+      <w:pPr>
+        <w:pStyle w:val="ListParagraph"/>
+        <w:numPr>
+          <w:ilvl w:val="0"/>
+          <w:numId w:val="2"/>
+        </w:numPr>
+      </w:pPr>
+      <w:r>
+        <w:t xml:space="preserve">Följer inte alltid upp detaljer</w:t>
       </w:r>
     </w:p>
     <w:p>
@@ -1554,31 +1554,31 @@
           <w:b/>
           <w:bCs/>
         </w:rPr>
-        <w:t xml:space="preserve">Tips for grupparbete:</w:t>
-      </w:r>
-    </w:p>
-    <w:p>
-      <w:pPr>
-        <w:pStyle w:val="ListParagraph"/>
-        <w:numPr>
-          <w:ilvl w:val="0"/>
-          <w:numId w:val="2"/>
-        </w:numPr>
-      </w:pPr>
-      <w:r>
-        <w:t xml:space="preserve">Ge uppgifter som kraver externa kontakter</w:t>
-      </w:r>
-    </w:p>
-    <w:p>
-      <w:pPr>
-        <w:pStyle w:val="ListParagraph"/>
-        <w:numPr>
-          <w:ilvl w:val="0"/>
-          <w:numId w:val="2"/>
-        </w:numPr>
-      </w:pPr>
-      <w:r>
-        <w:t xml:space="preserve">Hjalp dem att folja upp och slutfora</w:t>
+        <w:t xml:space="preserve">Tips för grupparbete:</w:t>
+      </w:r>
+    </w:p>
+    <w:p>
+      <w:pPr>
+        <w:pStyle w:val="ListParagraph"/>
+        <w:numPr>
+          <w:ilvl w:val="0"/>
+          <w:numId w:val="2"/>
+        </w:numPr>
+      </w:pPr>
+      <w:r>
+        <w:t xml:space="preserve">Ge uppgifter som kräver externa kontakter</w:t>
+      </w:r>
+    </w:p>
+    <w:p>
+      <w:pPr>
+        <w:pStyle w:val="ListParagraph"/>
+        <w:numPr>
+          <w:ilvl w:val="0"/>
+          <w:numId w:val="2"/>
+        </w:numPr>
+      </w:pPr>
+      <w:r>
+        <w:t xml:space="preserve">Hjälp dem att följa upp och slutföra</w:t>
       </w:r>
     </w:p>
     <w:p>
@@ -1611,7 +1611,7 @@
         <w:spacing w:after="100"/>
       </w:pPr>
       <w:r>
-        <w:t xml:space="preserve">Noggrann perfektionist som sakerstaller kvalitet och att deadlines halls.</w:t>
+        <w:t xml:space="preserve">Noggrann perfektionist som säkerställer kvalitet och att deadlines hålls.</w:t>
       </w:r>
     </w:p>
     <w:p>
@@ -1647,19 +1647,19 @@
         </w:numPr>
       </w:pPr>
       <w:r>
-        <w:t xml:space="preserve">Upptacker fel och brister</w:t>
-      </w:r>
-    </w:p>
-    <w:p>
-      <w:pPr>
-        <w:pStyle w:val="ListParagraph"/>
-        <w:numPr>
-          <w:ilvl w:val="0"/>
-          <w:numId w:val="2"/>
-        </w:numPr>
-      </w:pPr>
-      <w:r>
-        <w:t xml:space="preserve">Levererar i tid med hog kvalitet</w:t>
+        <w:t xml:space="preserve">Upptäcker fel och brister</w:t>
+      </w:r>
+    </w:p>
+    <w:p>
+      <w:pPr>
+        <w:pStyle w:val="ListParagraph"/>
+        <w:numPr>
+          <w:ilvl w:val="0"/>
+          <w:numId w:val="2"/>
+        </w:numPr>
+      </w:pPr>
+      <w:r>
+        <w:t xml:space="preserve">Levererar i tid med hög kvalitet</w:t>
       </w:r>
     </w:p>
     <w:p>
@@ -1683,31 +1683,31 @@
         </w:numPr>
       </w:pPr>
       <w:r>
-        <w:t xml:space="preserve">Kan vara overdriven i sin perfektionism</w:t>
-      </w:r>
-    </w:p>
-    <w:p>
-      <w:pPr>
-        <w:pStyle w:val="ListParagraph"/>
-        <w:numPr>
-          <w:ilvl w:val="0"/>
-          <w:numId w:val="2"/>
-        </w:numPr>
-      </w:pPr>
-      <w:r>
-        <w:t xml:space="preserve">Har svart att delegera</w:t>
-      </w:r>
-    </w:p>
-    <w:p>
-      <w:pPr>
-        <w:pStyle w:val="ListParagraph"/>
-        <w:numPr>
-          <w:ilvl w:val="0"/>
-          <w:numId w:val="2"/>
-        </w:numPr>
-      </w:pPr>
-      <w:r>
-        <w:t xml:space="preserve">Oroar sig ibland i onodan</w:t>
+        <w:t xml:space="preserve">Kan vara överdriven i sin perfektionism</w:t>
+      </w:r>
+    </w:p>
+    <w:p>
+      <w:pPr>
+        <w:pStyle w:val="ListParagraph"/>
+        <w:numPr>
+          <w:ilvl w:val="0"/>
+          <w:numId w:val="2"/>
+        </w:numPr>
+      </w:pPr>
+      <w:r>
+        <w:t xml:space="preserve">Har svårt att delegera</w:t>
+      </w:r>
+    </w:p>
+    <w:p>
+      <w:pPr>
+        <w:pStyle w:val="ListParagraph"/>
+        <w:numPr>
+          <w:ilvl w:val="0"/>
+          <w:numId w:val="2"/>
+        </w:numPr>
+      </w:pPr>
+      <w:r>
+        <w:t xml:space="preserve">Oroar sig ibland i onödan</w:t>
       </w:r>
     </w:p>
     <w:p>
@@ -1719,43 +1719,43 @@
           <w:b/>
           <w:bCs/>
         </w:rPr>
-        <w:t xml:space="preserve">Tips for grupparbete:</w:t>
-      </w:r>
-    </w:p>
-    <w:p>
-      <w:pPr>
-        <w:pStyle w:val="ListParagraph"/>
-        <w:numPr>
-          <w:ilvl w:val="0"/>
-          <w:numId w:val="2"/>
-        </w:numPr>
-      </w:pPr>
-      <w:r>
-        <w:t xml:space="preserve">Ge ansvar for kvalitetskontroll</w:t>
-      </w:r>
-    </w:p>
-    <w:p>
-      <w:pPr>
-        <w:pStyle w:val="ListParagraph"/>
-        <w:numPr>
-          <w:ilvl w:val="0"/>
-          <w:numId w:val="2"/>
-        </w:numPr>
-      </w:pPr>
-      <w:r>
-        <w:t xml:space="preserve">Satt realistiska kvalitetsnivaer</w:t>
-      </w:r>
-    </w:p>
-    <w:p>
-      <w:pPr>
-        <w:pStyle w:val="ListParagraph"/>
-        <w:numPr>
-          <w:ilvl w:val="0"/>
-          <w:numId w:val="2"/>
-        </w:numPr>
-      </w:pPr>
-      <w:r>
-        <w:t xml:space="preserve">Hjalp dem prioritera vad som ar tillrackligt bra</w:t>
+        <w:t xml:space="preserve">Tips för grupparbete:</w:t>
+      </w:r>
+    </w:p>
+    <w:p>
+      <w:pPr>
+        <w:pStyle w:val="ListParagraph"/>
+        <w:numPr>
+          <w:ilvl w:val="0"/>
+          <w:numId w:val="2"/>
+        </w:numPr>
+      </w:pPr>
+      <w:r>
+        <w:t xml:space="preserve">Ge ansvar för kvalitetskontroll</w:t>
+      </w:r>
+    </w:p>
+    <w:p>
+      <w:pPr>
+        <w:pStyle w:val="ListParagraph"/>
+        <w:numPr>
+          <w:ilvl w:val="0"/>
+          <w:numId w:val="2"/>
+        </w:numPr>
+      </w:pPr>
+      <w:r>
+        <w:t xml:space="preserve">Sätt realistiska kvalitetsnivåer</w:t>
+      </w:r>
+    </w:p>
+    <w:p>
+      <w:pPr>
+        <w:pStyle w:val="ListParagraph"/>
+        <w:numPr>
+          <w:ilvl w:val="0"/>
+          <w:numId w:val="2"/>
+        </w:numPr>
+      </w:pPr>
+      <w:r>
+        <w:t xml:space="preserve">Hjälp dem prioritera vad som är tillräckligt bra</w:t>
       </w:r>
     </w:p>
     <w:p>
@@ -1768,7 +1768,7 @@
         <w:pStyle w:val="Heading2"/>
       </w:pPr>
       <w:r>
-        <w:t xml:space="preserve">🚀 Padrivare (SH)</w:t>
+        <w:t xml:space="preserve">🚀 Pådrivare (SH)</w:t>
       </w:r>
     </w:p>
     <w:p>
@@ -1776,7 +1776,7 @@
         <w:spacing w:after="100"/>
       </w:pPr>
       <w:r>
-        <w:t xml:space="preserve">Dynamisk och malinriktad person som driver gruppen framat under press.</w:t>
+        <w:t xml:space="preserve">Dynamisk och målinriktad person som driver gruppen framåt under press.</w:t>
       </w:r>
     </w:p>
     <w:p>
@@ -1812,7 +1812,7 @@
         </w:numPr>
       </w:pPr>
       <w:r>
-        <w:t xml:space="preserve">Utmanar och driver framat</w:t>
+        <w:t xml:space="preserve">Utmanar och driver framåt</w:t>
       </w:r>
     </w:p>
     <w:p>
@@ -1848,7 +1848,7 @@
         </w:numPr>
       </w:pPr>
       <w:r>
-        <w:t xml:space="preserve">Kan uppfattas som otalig eller aggressiv</w:t>
+        <w:t xml:space="preserve">Kan uppfattas som otålig eller aggressiv</w:t>
       </w:r>
     </w:p>
     <w:p>
@@ -1872,7 +1872,7 @@
         </w:numPr>
       </w:pPr>
       <w:r>
-        <w:t xml:space="preserve">Kan sara andras kanslor</w:t>
+        <w:t xml:space="preserve">Kan såra andras känslor</w:t>
       </w:r>
     </w:p>
     <w:p>
@@ -1884,43 +1884,43 @@
           <w:b/>
           <w:bCs/>
         </w:rPr>
-        <w:t xml:space="preserve">Tips for grupparbete:</w:t>
-      </w:r>
-    </w:p>
-    <w:p>
-      <w:pPr>
-        <w:pStyle w:val="ListParagraph"/>
-        <w:numPr>
-          <w:ilvl w:val="0"/>
-          <w:numId w:val="2"/>
-        </w:numPr>
-      </w:pPr>
-      <w:r>
-        <w:t xml:space="preserve">Kanalisera energin mot tydliga mal</w:t>
-      </w:r>
-    </w:p>
-    <w:p>
-      <w:pPr>
-        <w:pStyle w:val="ListParagraph"/>
-        <w:numPr>
-          <w:ilvl w:val="0"/>
-          <w:numId w:val="2"/>
-        </w:numPr>
-      </w:pPr>
-      <w:r>
-        <w:t xml:space="preserve">Ge konstruktiv feedback pa kommunikation</w:t>
-      </w:r>
-    </w:p>
-    <w:p>
-      <w:pPr>
-        <w:pStyle w:val="ListParagraph"/>
-        <w:numPr>
-          <w:ilvl w:val="0"/>
-          <w:numId w:val="2"/>
-        </w:numPr>
-      </w:pPr>
-      <w:r>
-        <w:t xml:space="preserve">Anvand deras driv i situationer som kraver handling</w:t>
+        <w:t xml:space="preserve">Tips för grupparbete:</w:t>
+      </w:r>
+    </w:p>
+    <w:p>
+      <w:pPr>
+        <w:pStyle w:val="ListParagraph"/>
+        <w:numPr>
+          <w:ilvl w:val="0"/>
+          <w:numId w:val="2"/>
+        </w:numPr>
+      </w:pPr>
+      <w:r>
+        <w:t xml:space="preserve">Kanalisera energin mot tydliga mål</w:t>
+      </w:r>
+    </w:p>
+    <w:p>
+      <w:pPr>
+        <w:pStyle w:val="ListParagraph"/>
+        <w:numPr>
+          <w:ilvl w:val="0"/>
+          <w:numId w:val="2"/>
+        </w:numPr>
+      </w:pPr>
+      <w:r>
+        <w:t xml:space="preserve">Ge konstruktiv feedback på kommunikation</w:t>
+      </w:r>
+    </w:p>
+    <w:p>
+      <w:pPr>
+        <w:pStyle w:val="ListParagraph"/>
+        <w:numPr>
+          <w:ilvl w:val="0"/>
+          <w:numId w:val="2"/>
+        </w:numPr>
+      </w:pPr>
+      <w:r>
+        <w:t xml:space="preserve">Använd deras driv i situationer som kräver handling</w:t>
       </w:r>
     </w:p>
     <w:p>
@@ -1933,31 +1933,31 @@
         <w:pStyle w:val="Heading1"/>
       </w:pPr>
       <w:r>
-        <w:t xml:space="preserve">Kallor</w:t>
-      </w:r>
-    </w:p>
-    <w:p>
-      <w:pPr>
-        <w:pStyle w:val="ListParagraph"/>
-        <w:numPr>
-          <w:ilvl w:val="0"/>
-          <w:numId w:val="2"/>
-        </w:numPr>
-      </w:pPr>
-      <w:r>
-        <w:t xml:space="preserve">TEAMROLLER TESTFRAGOR.pdf</w:t>
-      </w:r>
-    </w:p>
-    <w:p>
-      <w:pPr>
-        <w:pStyle w:val="ListParagraph"/>
-        <w:numPr>
-          <w:ilvl w:val="0"/>
-          <w:numId w:val="2"/>
-        </w:numPr>
-      </w:pPr>
-      <w:r>
-        <w:t xml:space="preserve">TEAMROLLER poangsammanstallning.pdf</w:t>
+        <w:t xml:space="preserve">Källor</w:t>
+      </w:r>
+    </w:p>
+    <w:p>
+      <w:pPr>
+        <w:pStyle w:val="ListParagraph"/>
+        <w:numPr>
+          <w:ilvl w:val="0"/>
+          <w:numId w:val="2"/>
+        </w:numPr>
+      </w:pPr>
+      <w:r>
+        <w:t xml:space="preserve">TEAMROLLER TESTFRÅGOR.pdf</w:t>
+      </w:r>
+    </w:p>
+    <w:p>
+      <w:pPr>
+        <w:pStyle w:val="ListParagraph"/>
+        <w:numPr>
+          <w:ilvl w:val="0"/>
+          <w:numId w:val="2"/>
+        </w:numPr>
+      </w:pPr>
+      <w:r>
+        <w:t xml:space="preserve">TEAMROLLER poängsammanställning.pdf</w:t>
       </w:r>
     </w:p>
     <w:p>

</xml_diff>

<commit_message>
Fix Swedish characters in Word document
</commit_message>
<xml_diff>
--- a/Teamroller-beskrivningar.docx
+++ b/Teamroller-beskrivningar.docx
@@ -29,7 +29,7 @@
         <w:pStyle w:val="Heading1"/>
       </w:pPr>
       <w:r>
-        <w:t xml:space="preserve">💡 Idespruta (Plant)</w:t>
+        <w:t xml:space="preserve">💡 Idéspruta (Plant)</w:t>
       </w:r>
     </w:p>
     <w:p>
@@ -41,7 +41,7 @@
           <w:i/>
           <w:iCs/>
         </w:rPr>
-        <w:t xml:space="preserve">Kreativ problemlosare som kommer med nya ideer och innovativa losningar.</w:t>
+        <w:t xml:space="preserve">Kreativ problemlösare som kommer med nya idéer och innovativa lösningar.</w:t>
       </w:r>
     </w:p>
     <w:p>
@@ -73,19 +73,19 @@
         </w:numPr>
       </w:pPr>
       <w:r>
-        <w:t xml:space="preserve">Loser svara problem pa okonventionella satt</w:t>
-      </w:r>
-    </w:p>
-    <w:p>
-      <w:pPr>
-        <w:pStyle w:val="ListParagraph"/>
-        <w:numPr>
-          <w:ilvl w:val="0"/>
-          <w:numId w:val="2"/>
-        </w:numPr>
-      </w:pPr>
-      <w:r>
-        <w:t xml:space="preserve">Ser mojligheter dar andra ser hinder</w:t>
+        <w:t xml:space="preserve">Löser svåra problem på okonventionella sätt</w:t>
+      </w:r>
+    </w:p>
+    <w:p>
+      <w:pPr>
+        <w:pStyle w:val="ListParagraph"/>
+        <w:numPr>
+          <w:ilvl w:val="0"/>
+          <w:numId w:val="2"/>
+        </w:numPr>
+      </w:pPr>
+      <w:r>
+        <w:t xml:space="preserve">Ser möjligheter där andra ser hinder</w:t>
       </w:r>
     </w:p>
     <w:p>
@@ -117,63 +117,63 @@
         </w:numPr>
       </w:pPr>
       <w:r>
-        <w:t xml:space="preserve">Har ibland svart att kommunicera ideer tydligt</w:t>
-      </w:r>
-    </w:p>
-    <w:p>
-      <w:pPr>
-        <w:pStyle w:val="ListParagraph"/>
-        <w:numPr>
-          <w:ilvl w:val="0"/>
-          <w:numId w:val="2"/>
-        </w:numPr>
-      </w:pPr>
-      <w:r>
-        <w:t xml:space="preserve">Kan fastna i egna tankeganger</w:t>
-      </w:r>
-    </w:p>
-    <w:p>
-      <w:pPr>
-        <w:pStyle w:val="Heading2"/>
-      </w:pPr>
-      <w:r>
-        <w:t xml:space="preserve">Tips for dig i teamarbete</w:t>
-      </w:r>
-    </w:p>
-    <w:p>
-      <w:pPr>
-        <w:pStyle w:val="ListParagraph"/>
-        <w:numPr>
-          <w:ilvl w:val="0"/>
-          <w:numId w:val="2"/>
-        </w:numPr>
-      </w:pPr>
-      <w:r>
-        <w:t xml:space="preserve">Ta dig tid att tanka fritt innan du delar ideer med gruppen</w:t>
-      </w:r>
-    </w:p>
-    <w:p>
-      <w:pPr>
-        <w:pStyle w:val="ListParagraph"/>
-        <w:numPr>
-          <w:ilvl w:val="0"/>
-          <w:numId w:val="2"/>
-        </w:numPr>
-      </w:pPr>
-      <w:r>
-        <w:t xml:space="preserve">Ova pa att konkretisera dina ideer med exempel och nasta steg</w:t>
-      </w:r>
-    </w:p>
-    <w:p>
-      <w:pPr>
-        <w:pStyle w:val="ListParagraph"/>
-        <w:numPr>
-          <w:ilvl w:val="0"/>
-          <w:numId w:val="2"/>
-        </w:numPr>
-      </w:pPr>
-      <w:r>
-        <w:t xml:space="preserve">Samarbeta med en genomforare for att omvandla ideer till handling</w:t>
+        <w:t xml:space="preserve">Har ibland svårt att kommunicera idéer tydligt</w:t>
+      </w:r>
+    </w:p>
+    <w:p>
+      <w:pPr>
+        <w:pStyle w:val="ListParagraph"/>
+        <w:numPr>
+          <w:ilvl w:val="0"/>
+          <w:numId w:val="2"/>
+        </w:numPr>
+      </w:pPr>
+      <w:r>
+        <w:t xml:space="preserve">Kan fastna i egna tankegångar</w:t>
+      </w:r>
+    </w:p>
+    <w:p>
+      <w:pPr>
+        <w:pStyle w:val="Heading2"/>
+      </w:pPr>
+      <w:r>
+        <w:t xml:space="preserve">Tips för dig i teamarbete</w:t>
+      </w:r>
+    </w:p>
+    <w:p>
+      <w:pPr>
+        <w:pStyle w:val="ListParagraph"/>
+        <w:numPr>
+          <w:ilvl w:val="0"/>
+          <w:numId w:val="2"/>
+        </w:numPr>
+      </w:pPr>
+      <w:r>
+        <w:t xml:space="preserve">Ta dig tid att tänka fritt innan du delar idéer med gruppen</w:t>
+      </w:r>
+    </w:p>
+    <w:p>
+      <w:pPr>
+        <w:pStyle w:val="ListParagraph"/>
+        <w:numPr>
+          <w:ilvl w:val="0"/>
+          <w:numId w:val="2"/>
+        </w:numPr>
+      </w:pPr>
+      <w:r>
+        <w:t xml:space="preserve">Öva på att konkretisera dina idéer med exempel och nästa steg</w:t>
+      </w:r>
+    </w:p>
+    <w:p>
+      <w:pPr>
+        <w:pStyle w:val="ListParagraph"/>
+        <w:numPr>
+          <w:ilvl w:val="0"/>
+          <w:numId w:val="2"/>
+        </w:numPr>
+      </w:pPr>
+      <w:r>
+        <w:t xml:space="preserve">Samarbeta med en genomförare för att omvandla idéer till handling</w:t>
       </w:r>
     </w:p>
     <w:p>
@@ -198,7 +198,7 @@
           <w:i/>
           <w:iCs/>
         </w:rPr>
-        <w:t xml:space="preserve">Naturlig ledare som far gruppen att arbeta mot gemensamma mal.</w:t>
+        <w:t xml:space="preserve">Naturlig ledare som får gruppen att arbeta mot gemensamma mål.</w:t>
       </w:r>
     </w:p>
     <w:p>
@@ -218,7 +218,7 @@
         </w:numPr>
       </w:pPr>
       <w:r>
-        <w:t xml:space="preserve">Bra pa att delegera uppgifter</w:t>
+        <w:t xml:space="preserve">Bra på att delegera uppgifter</w:t>
       </w:r>
     </w:p>
     <w:p>
@@ -242,7 +242,7 @@
         </w:numPr>
       </w:pPr>
       <w:r>
-        <w:t xml:space="preserve">Fattar beslut och haller fokus pa malet</w:t>
+        <w:t xml:space="preserve">Fattar beslut och håller fokus på målet</w:t>
       </w:r>
     </w:p>
     <w:p>
@@ -274,63 +274,63 @@
         </w:numPr>
       </w:pPr>
       <w:r>
-        <w:t xml:space="preserve">Delegerar ibland for mycket av sitt eget arbete</w:t>
-      </w:r>
-    </w:p>
-    <w:p>
-      <w:pPr>
-        <w:pStyle w:val="ListParagraph"/>
-        <w:numPr>
-          <w:ilvl w:val="0"/>
-          <w:numId w:val="2"/>
-        </w:numPr>
-      </w:pPr>
-      <w:r>
-        <w:t xml:space="preserve">Kan ta at sig aran for gruppens arbete</w:t>
-      </w:r>
-    </w:p>
-    <w:p>
-      <w:pPr>
-        <w:pStyle w:val="Heading2"/>
-      </w:pPr>
-      <w:r>
-        <w:t xml:space="preserve">Tips for dig i teamarbete</w:t>
-      </w:r>
-    </w:p>
-    <w:p>
-      <w:pPr>
-        <w:pStyle w:val="ListParagraph"/>
-        <w:numPr>
-          <w:ilvl w:val="0"/>
-          <w:numId w:val="2"/>
-        </w:numPr>
-      </w:pPr>
-      <w:r>
-        <w:t xml:space="preserve">Anvand din formaga att se andras styrkor for att fordela uppgifter</w:t>
-      </w:r>
-    </w:p>
-    <w:p>
-      <w:pPr>
-        <w:pStyle w:val="ListParagraph"/>
-        <w:numPr>
-          <w:ilvl w:val="0"/>
-          <w:numId w:val="2"/>
-        </w:numPr>
-      </w:pPr>
-      <w:r>
-        <w:t xml:space="preserve">Var tydlig med mal och forvantningar nar du delegerar</w:t>
-      </w:r>
-    </w:p>
-    <w:p>
-      <w:pPr>
-        <w:pStyle w:val="ListParagraph"/>
-        <w:numPr>
-          <w:ilvl w:val="0"/>
-          <w:numId w:val="2"/>
-        </w:numPr>
-      </w:pPr>
-      <w:r>
-        <w:t xml:space="preserve">Ge erkannande till andra for deras bidrag</w:t>
+        <w:t xml:space="preserve">Delegerar ibland för mycket av sitt eget arbete</w:t>
+      </w:r>
+    </w:p>
+    <w:p>
+      <w:pPr>
+        <w:pStyle w:val="ListParagraph"/>
+        <w:numPr>
+          <w:ilvl w:val="0"/>
+          <w:numId w:val="2"/>
+        </w:numPr>
+      </w:pPr>
+      <w:r>
+        <w:t xml:space="preserve">Kan ta åt sig äran för gruppens arbete</w:t>
+      </w:r>
+    </w:p>
+    <w:p>
+      <w:pPr>
+        <w:pStyle w:val="Heading2"/>
+      </w:pPr>
+      <w:r>
+        <w:t xml:space="preserve">Tips för dig i teamarbete</w:t>
+      </w:r>
+    </w:p>
+    <w:p>
+      <w:pPr>
+        <w:pStyle w:val="ListParagraph"/>
+        <w:numPr>
+          <w:ilvl w:val="0"/>
+          <w:numId w:val="2"/>
+        </w:numPr>
+      </w:pPr>
+      <w:r>
+        <w:t xml:space="preserve">Använd din förmåga att se andras styrkor för att fördela uppgifter</w:t>
+      </w:r>
+    </w:p>
+    <w:p>
+      <w:pPr>
+        <w:pStyle w:val="ListParagraph"/>
+        <w:numPr>
+          <w:ilvl w:val="0"/>
+          <w:numId w:val="2"/>
+        </w:numPr>
+      </w:pPr>
+      <w:r>
+        <w:t xml:space="preserve">Var tydlig med mål och förväntningar när du delegerar</w:t>
+      </w:r>
+    </w:p>
+    <w:p>
+      <w:pPr>
+        <w:pStyle w:val="ListParagraph"/>
+        <w:numPr>
+          <w:ilvl w:val="0"/>
+          <w:numId w:val="2"/>
+        </w:numPr>
+      </w:pPr>
+      <w:r>
+        <w:t xml:space="preserve">Ge erkännande till andra för deras bidrag</w:t>
       </w:r>
     </w:p>
     <w:p>
@@ -343,7 +343,7 @@
         <w:pStyle w:val="Heading1"/>
       </w:pPr>
       <w:r>
-        <w:t xml:space="preserve">⚙️ Genomforare (Implementer)</w:t>
+        <w:t xml:space="preserve">⚙️ Genomförare (Implementer)</w:t>
       </w:r>
     </w:p>
     <w:p>
@@ -355,7 +355,7 @@
           <w:i/>
           <w:iCs/>
         </w:rPr>
-        <w:t xml:space="preserve">Praktisk och palitlig person som omvandlar ideer till konkreta handlingar.</w:t>
+        <w:t xml:space="preserve">Praktisk och pålitlig person som omvandlar idéer till konkreta handlingar.</w:t>
       </w:r>
     </w:p>
     <w:p>
@@ -375,31 +375,31 @@
         </w:numPr>
       </w:pPr>
       <w:r>
-        <w:t xml:space="preserve">Disciplinerad och palitlig</w:t>
-      </w:r>
-    </w:p>
-    <w:p>
-      <w:pPr>
-        <w:pStyle w:val="ListParagraph"/>
-        <w:numPr>
-          <w:ilvl w:val="0"/>
-          <w:numId w:val="2"/>
-        </w:numPr>
-      </w:pPr>
-      <w:r>
-        <w:t xml:space="preserve">Effektiv pa att organisera arbete</w:t>
-      </w:r>
-    </w:p>
-    <w:p>
-      <w:pPr>
-        <w:pStyle w:val="ListParagraph"/>
-        <w:numPr>
-          <w:ilvl w:val="0"/>
-          <w:numId w:val="2"/>
-        </w:numPr>
-      </w:pPr>
-      <w:r>
-        <w:t xml:space="preserve">Omvandlar ideer till praktiska atgarder</w:t>
+        <w:t xml:space="preserve">Disciplinerad och pålitlig</w:t>
+      </w:r>
+    </w:p>
+    <w:p>
+      <w:pPr>
+        <w:pStyle w:val="ListParagraph"/>
+        <w:numPr>
+          <w:ilvl w:val="0"/>
+          <w:numId w:val="2"/>
+        </w:numPr>
+      </w:pPr>
+      <w:r>
+        <w:t xml:space="preserve">Effektiv på att organisera arbete</w:t>
+      </w:r>
+    </w:p>
+    <w:p>
+      <w:pPr>
+        <w:pStyle w:val="ListParagraph"/>
+        <w:numPr>
+          <w:ilvl w:val="0"/>
+          <w:numId w:val="2"/>
+        </w:numPr>
+      </w:pPr>
+      <w:r>
+        <w:t xml:space="preserve">Omvandlar idéer till praktiska åtgärder</w:t>
       </w:r>
     </w:p>
     <w:p>
@@ -419,19 +419,19 @@
         </w:numPr>
       </w:pPr>
       <w:r>
-        <w:t xml:space="preserve">Kan vara oflexibel vid forandringar</w:t>
-      </w:r>
-    </w:p>
-    <w:p>
-      <w:pPr>
-        <w:pStyle w:val="ListParagraph"/>
-        <w:numPr>
-          <w:ilvl w:val="0"/>
-          <w:numId w:val="2"/>
-        </w:numPr>
-      </w:pPr>
-      <w:r>
-        <w:t xml:space="preserve">Motvillig att prova nya satt</w:t>
+        <w:t xml:space="preserve">Kan vara oflexibel vid förändringar</w:t>
+      </w:r>
+    </w:p>
+    <w:p>
+      <w:pPr>
+        <w:pStyle w:val="ListParagraph"/>
+        <w:numPr>
+          <w:ilvl w:val="0"/>
+          <w:numId w:val="2"/>
+        </w:numPr>
+      </w:pPr>
+      <w:r>
+        <w:t xml:space="preserve">Motvillig att prova nya sätt</w:t>
       </w:r>
     </w:p>
     <w:p>
@@ -451,43 +451,43 @@
         <w:pStyle w:val="Heading2"/>
       </w:pPr>
       <w:r>
-        <w:t xml:space="preserve">Tips for dig i teamarbete</w:t>
-      </w:r>
-    </w:p>
-    <w:p>
-      <w:pPr>
-        <w:pStyle w:val="ListParagraph"/>
-        <w:numPr>
-          <w:ilvl w:val="0"/>
-          <w:numId w:val="2"/>
-        </w:numPr>
-      </w:pPr>
-      <w:r>
-        <w:t xml:space="preserve">Be om tydliga mal och deadlines nar du far nya uppgifter</w:t>
-      </w:r>
-    </w:p>
-    <w:p>
-      <w:pPr>
-        <w:pStyle w:val="ListParagraph"/>
-        <w:numPr>
-          <w:ilvl w:val="0"/>
-          <w:numId w:val="2"/>
-        </w:numPr>
-      </w:pPr>
-      <w:r>
-        <w:t xml:space="preserve">Var oppen for att prova nya arbetssatt ibland</w:t>
-      </w:r>
-    </w:p>
-    <w:p>
-      <w:pPr>
-        <w:pStyle w:val="ListParagraph"/>
-        <w:numPr>
-          <w:ilvl w:val="0"/>
-          <w:numId w:val="2"/>
-        </w:numPr>
-      </w:pPr>
-      <w:r>
-        <w:t xml:space="preserve">Anvand din organisationsformaga for att hjalpa gruppen strukturera arbetet</w:t>
+        <w:t xml:space="preserve">Tips för dig i teamarbete</w:t>
+      </w:r>
+    </w:p>
+    <w:p>
+      <w:pPr>
+        <w:pStyle w:val="ListParagraph"/>
+        <w:numPr>
+          <w:ilvl w:val="0"/>
+          <w:numId w:val="2"/>
+        </w:numPr>
+      </w:pPr>
+      <w:r>
+        <w:t xml:space="preserve">Be om tydliga mål och deadlines när du får nya uppgifter</w:t>
+      </w:r>
+    </w:p>
+    <w:p>
+      <w:pPr>
+        <w:pStyle w:val="ListParagraph"/>
+        <w:numPr>
+          <w:ilvl w:val="0"/>
+          <w:numId w:val="2"/>
+        </w:numPr>
+      </w:pPr>
+      <w:r>
+        <w:t xml:space="preserve">Var öppen för att prova nya arbetssätt ibland</w:t>
+      </w:r>
+    </w:p>
+    <w:p>
+      <w:pPr>
+        <w:pStyle w:val="ListParagraph"/>
+        <w:numPr>
+          <w:ilvl w:val="0"/>
+          <w:numId w:val="2"/>
+        </w:numPr>
+      </w:pPr>
+      <w:r>
+        <w:t xml:space="preserve">Använd din organisationsförmåga för att hjälpa gruppen strukturera arbetet</w:t>
       </w:r>
     </w:p>
     <w:p>
@@ -512,7 +512,7 @@
           <w:i/>
           <w:iCs/>
         </w:rPr>
-        <w:t xml:space="preserve">Objektiv tankare som analyserar alternativ och fattar valgrundade beslut.</w:t>
+        <w:t xml:space="preserve">Objektiv tänkare som analyserar alternativ och fattar välgrundade beslut.</w:t>
       </w:r>
     </w:p>
     <w:p>
@@ -556,7 +556,7 @@
         </w:numPr>
       </w:pPr>
       <w:r>
-        <w:t xml:space="preserve">Gor opartiska bedomningar</w:t>
+        <w:t xml:space="preserve">Gör opartiska bedömningar</w:t>
       </w:r>
     </w:p>
     <w:p>
@@ -576,7 +576,7 @@
         </w:numPr>
       </w:pPr>
       <w:r>
-        <w:t xml:space="preserve">Kan uppfattas som overdrivet kritisk</w:t>
+        <w:t xml:space="preserve">Kan uppfattas som överdrivet kritisk</w:t>
       </w:r>
     </w:p>
     <w:p>
@@ -608,43 +608,43 @@
         <w:pStyle w:val="Heading2"/>
       </w:pPr>
       <w:r>
-        <w:t xml:space="preserve">Tips for dig i teamarbete</w:t>
-      </w:r>
-    </w:p>
-    <w:p>
-      <w:pPr>
-        <w:pStyle w:val="ListParagraph"/>
-        <w:numPr>
-          <w:ilvl w:val="0"/>
-          <w:numId w:val="2"/>
-        </w:numPr>
-      </w:pPr>
-      <w:r>
-        <w:t xml:space="preserve">Dela dina analyser tidigt sa gruppen hinner ta till sig dem</w:t>
-      </w:r>
-    </w:p>
-    <w:p>
-      <w:pPr>
-        <w:pStyle w:val="ListParagraph"/>
-        <w:numPr>
-          <w:ilvl w:val="0"/>
-          <w:numId w:val="2"/>
-        </w:numPr>
-      </w:pPr>
-      <w:r>
-        <w:t xml:space="preserve">Balansera kritik med konstruktiva forslag</w:t>
-      </w:r>
-    </w:p>
-    <w:p>
-      <w:pPr>
-        <w:pStyle w:val="ListParagraph"/>
-        <w:numPr>
-          <w:ilvl w:val="0"/>
-          <w:numId w:val="2"/>
-        </w:numPr>
-      </w:pPr>
-      <w:r>
-        <w:t xml:space="preserve">Var medveten om att ditt tempo kan skilja sig fran gruppens</w:t>
+        <w:t xml:space="preserve">Tips för dig i teamarbete</w:t>
+      </w:r>
+    </w:p>
+    <w:p>
+      <w:pPr>
+        <w:pStyle w:val="ListParagraph"/>
+        <w:numPr>
+          <w:ilvl w:val="0"/>
+          <w:numId w:val="2"/>
+        </w:numPr>
+      </w:pPr>
+      <w:r>
+        <w:t xml:space="preserve">Dela dina analyser tidigt så gruppen hinner ta till sig dem</w:t>
+      </w:r>
+    </w:p>
+    <w:p>
+      <w:pPr>
+        <w:pStyle w:val="ListParagraph"/>
+        <w:numPr>
+          <w:ilvl w:val="0"/>
+          <w:numId w:val="2"/>
+        </w:numPr>
+      </w:pPr>
+      <w:r>
+        <w:t xml:space="preserve">Balansera kritik med konstruktiva förslag</w:t>
+      </w:r>
+    </w:p>
+    <w:p>
+      <w:pPr>
+        <w:pStyle w:val="ListParagraph"/>
+        <w:numPr>
+          <w:ilvl w:val="0"/>
+          <w:numId w:val="2"/>
+        </w:numPr>
+      </w:pPr>
+      <w:r>
+        <w:t xml:space="preserve">Var medveten om att ditt tempo kan skilja sig från gruppens</w:t>
       </w:r>
     </w:p>
     <w:p>
@@ -669,7 +669,7 @@
           <w:i/>
           <w:iCs/>
         </w:rPr>
-        <w:t xml:space="preserve">Expert med djup kunskap inom sitt omrade som bidrar med teknisk kompetens.</w:t>
+        <w:t xml:space="preserve">Expert med djup kunskap inom sitt område som bidrar med teknisk kompetens.</w:t>
       </w:r>
     </w:p>
     <w:p>
@@ -713,7 +713,7 @@
         </w:numPr>
       </w:pPr>
       <w:r>
-        <w:t xml:space="preserve">Levererar pa hog professionell niva</w:t>
+        <w:t xml:space="preserve">Levererar på hög professionell nivå</w:t>
       </w:r>
     </w:p>
     <w:p>
@@ -733,7 +733,7 @@
         </w:numPr>
       </w:pPr>
       <w:r>
-        <w:t xml:space="preserve">Fokuserar endast pa sitt expertomrade</w:t>
+        <w:t xml:space="preserve">Fokuserar endast på sitt expertområde</w:t>
       </w:r>
     </w:p>
     <w:p>
@@ -757,51 +757,51 @@
         </w:numPr>
       </w:pPr>
       <w:r>
-        <w:t xml:space="preserve">Svart att delegera inom sitt omrade</w:t>
-      </w:r>
-    </w:p>
-    <w:p>
-      <w:pPr>
-        <w:pStyle w:val="Heading2"/>
-      </w:pPr>
-      <w:r>
-        <w:t xml:space="preserve">Tips for dig i teamarbete</w:t>
-      </w:r>
-    </w:p>
-    <w:p>
-      <w:pPr>
-        <w:pStyle w:val="ListParagraph"/>
-        <w:numPr>
-          <w:ilvl w:val="0"/>
-          <w:numId w:val="2"/>
-        </w:numPr>
-      </w:pPr>
-      <w:r>
-        <w:t xml:space="preserve">Forklara din expertis pa ett satt som andra forstar</w:t>
-      </w:r>
-    </w:p>
-    <w:p>
-      <w:pPr>
-        <w:pStyle w:val="ListParagraph"/>
-        <w:numPr>
-          <w:ilvl w:val="0"/>
-          <w:numId w:val="2"/>
-        </w:numPr>
-      </w:pPr>
-      <w:r>
-        <w:t xml:space="preserve">Hjalp gruppen se hur ditt omrade bidrar till helheten</w:t>
-      </w:r>
-    </w:p>
-    <w:p>
-      <w:pPr>
-        <w:pStyle w:val="ListParagraph"/>
-        <w:numPr>
-          <w:ilvl w:val="0"/>
-          <w:numId w:val="2"/>
-        </w:numPr>
-      </w:pPr>
-      <w:r>
-        <w:t xml:space="preserve">Var oppen for att lara dig om angransande omraden</w:t>
+        <w:t xml:space="preserve">Svårt att delegera inom sitt område</w:t>
+      </w:r>
+    </w:p>
+    <w:p>
+      <w:pPr>
+        <w:pStyle w:val="Heading2"/>
+      </w:pPr>
+      <w:r>
+        <w:t xml:space="preserve">Tips för dig i teamarbete</w:t>
+      </w:r>
+    </w:p>
+    <w:p>
+      <w:pPr>
+        <w:pStyle w:val="ListParagraph"/>
+        <w:numPr>
+          <w:ilvl w:val="0"/>
+          <w:numId w:val="2"/>
+        </w:numPr>
+      </w:pPr>
+      <w:r>
+        <w:t xml:space="preserve">Förklara din expertis på ett sätt som andra förstår</w:t>
+      </w:r>
+    </w:p>
+    <w:p>
+      <w:pPr>
+        <w:pStyle w:val="ListParagraph"/>
+        <w:numPr>
+          <w:ilvl w:val="0"/>
+          <w:numId w:val="2"/>
+        </w:numPr>
+      </w:pPr>
+      <w:r>
+        <w:t xml:space="preserve">Hjälp gruppen se hur ditt område bidrar till helheten</w:t>
+      </w:r>
+    </w:p>
+    <w:p>
+      <w:pPr>
+        <w:pStyle w:val="ListParagraph"/>
+        <w:numPr>
+          <w:ilvl w:val="0"/>
+          <w:numId w:val="2"/>
+        </w:numPr>
+      </w:pPr>
+      <w:r>
+        <w:t xml:space="preserve">Var öppen för att lära dig om angränsande områden</w:t>
       </w:r>
     </w:p>
     <w:p>
@@ -826,7 +826,7 @@
           <w:i/>
           <w:iCs/>
         </w:rPr>
-        <w:t xml:space="preserve">Utatriktad natverkare som hittar resurser och mojligheter utanfor gruppen.</w:t>
+        <w:t xml:space="preserve">Utåtriktad nätverkare som hittar resurser och möjligheter utanför gruppen.</w:t>
       </w:r>
     </w:p>
     <w:p>
@@ -858,19 +858,19 @@
         </w:numPr>
       </w:pPr>
       <w:r>
-        <w:t xml:space="preserve">Bra pa att bygga natverk</w:t>
-      </w:r>
-    </w:p>
-    <w:p>
-      <w:pPr>
-        <w:pStyle w:val="ListParagraph"/>
-        <w:numPr>
-          <w:ilvl w:val="0"/>
-          <w:numId w:val="2"/>
-        </w:numPr>
-      </w:pPr>
-      <w:r>
-        <w:t xml:space="preserve">Hittar nya mojligheter och kontakter</w:t>
+        <w:t xml:space="preserve">Bra på att bygga nätverk</w:t>
+      </w:r>
+    </w:p>
+    <w:p>
+      <w:pPr>
+        <w:pStyle w:val="ListParagraph"/>
+        <w:numPr>
+          <w:ilvl w:val="0"/>
+          <w:numId w:val="2"/>
+        </w:numPr>
+      </w:pPr>
+      <w:r>
+        <w:t xml:space="preserve">Hittar nya möjligheter och kontakter</w:t>
       </w:r>
     </w:p>
     <w:p>
@@ -902,63 +902,63 @@
         </w:numPr>
       </w:pPr>
       <w:r>
-        <w:t xml:space="preserve">Kan vara overoptimistisk</w:t>
-      </w:r>
-    </w:p>
-    <w:p>
-      <w:pPr>
-        <w:pStyle w:val="ListParagraph"/>
-        <w:numPr>
-          <w:ilvl w:val="0"/>
-          <w:numId w:val="2"/>
-        </w:numPr>
-      </w:pPr>
-      <w:r>
-        <w:t xml:space="preserve">Foljer inte alltid upp detaljer</w:t>
-      </w:r>
-    </w:p>
-    <w:p>
-      <w:pPr>
-        <w:pStyle w:val="Heading2"/>
-      </w:pPr>
-      <w:r>
-        <w:t xml:space="preserve">Tips for dig i teamarbete</w:t>
-      </w:r>
-    </w:p>
-    <w:p>
-      <w:pPr>
-        <w:pStyle w:val="ListParagraph"/>
-        <w:numPr>
-          <w:ilvl w:val="0"/>
-          <w:numId w:val="2"/>
-        </w:numPr>
-      </w:pPr>
-      <w:r>
-        <w:t xml:space="preserve">Anvand din energi i projektets startfas for att skapa momentum</w:t>
-      </w:r>
-    </w:p>
-    <w:p>
-      <w:pPr>
-        <w:pStyle w:val="ListParagraph"/>
-        <w:numPr>
-          <w:ilvl w:val="0"/>
-          <w:numId w:val="2"/>
-        </w:numPr>
-      </w:pPr>
-      <w:r>
-        <w:t xml:space="preserve">Satt upp paminnelser for att folja upp kontakter och ideer</w:t>
-      </w:r>
-    </w:p>
-    <w:p>
-      <w:pPr>
-        <w:pStyle w:val="ListParagraph"/>
-        <w:numPr>
-          <w:ilvl w:val="0"/>
-          <w:numId w:val="2"/>
-        </w:numPr>
-      </w:pPr>
-      <w:r>
-        <w:t xml:space="preserve">Dela ditt natverk och dina upptackter med gruppen</w:t>
+        <w:t xml:space="preserve">Kan vara överoptimistisk</w:t>
+      </w:r>
+    </w:p>
+    <w:p>
+      <w:pPr>
+        <w:pStyle w:val="ListParagraph"/>
+        <w:numPr>
+          <w:ilvl w:val="0"/>
+          <w:numId w:val="2"/>
+        </w:numPr>
+      </w:pPr>
+      <w:r>
+        <w:t xml:space="preserve">Följer inte alltid upp detaljer</w:t>
+      </w:r>
+    </w:p>
+    <w:p>
+      <w:pPr>
+        <w:pStyle w:val="Heading2"/>
+      </w:pPr>
+      <w:r>
+        <w:t xml:space="preserve">Tips för dig i teamarbete</w:t>
+      </w:r>
+    </w:p>
+    <w:p>
+      <w:pPr>
+        <w:pStyle w:val="ListParagraph"/>
+        <w:numPr>
+          <w:ilvl w:val="0"/>
+          <w:numId w:val="2"/>
+        </w:numPr>
+      </w:pPr>
+      <w:r>
+        <w:t xml:space="preserve">Använd din energi i projektets startfas för att skapa momentum</w:t>
+      </w:r>
+    </w:p>
+    <w:p>
+      <w:pPr>
+        <w:pStyle w:val="ListParagraph"/>
+        <w:numPr>
+          <w:ilvl w:val="0"/>
+          <w:numId w:val="2"/>
+        </w:numPr>
+      </w:pPr>
+      <w:r>
+        <w:t xml:space="preserve">Sätt upp påminnelser för att följa upp kontakter och idéer</w:t>
+      </w:r>
+    </w:p>
+    <w:p>
+      <w:pPr>
+        <w:pStyle w:val="ListParagraph"/>
+        <w:numPr>
+          <w:ilvl w:val="0"/>
+          <w:numId w:val="2"/>
+        </w:numPr>
+      </w:pPr>
+      <w:r>
+        <w:t xml:space="preserve">Dela ditt nätverk och dina upptäckter med gruppen</w:t>
       </w:r>
     </w:p>
     <w:p>
@@ -983,7 +983,7 @@
           <w:i/>
           <w:iCs/>
         </w:rPr>
-        <w:t xml:space="preserve">Noggrann perfektionist som sakerstaller kvalitet och att deadlines halls.</w:t>
+        <w:t xml:space="preserve">Noggrann perfektionist som säkerställer kvalitet och att deadlines hålls.</w:t>
       </w:r>
     </w:p>
     <w:p>
@@ -1015,19 +1015,19 @@
         </w:numPr>
       </w:pPr>
       <w:r>
-        <w:t xml:space="preserve">Upptacker fel och brister</w:t>
-      </w:r>
-    </w:p>
-    <w:p>
-      <w:pPr>
-        <w:pStyle w:val="ListParagraph"/>
-        <w:numPr>
-          <w:ilvl w:val="0"/>
-          <w:numId w:val="2"/>
-        </w:numPr>
-      </w:pPr>
-      <w:r>
-        <w:t xml:space="preserve">Levererar i tid med hog kvalitet</w:t>
+        <w:t xml:space="preserve">Upptäcker fel och brister</w:t>
+      </w:r>
+    </w:p>
+    <w:p>
+      <w:pPr>
+        <w:pStyle w:val="ListParagraph"/>
+        <w:numPr>
+          <w:ilvl w:val="0"/>
+          <w:numId w:val="2"/>
+        </w:numPr>
+      </w:pPr>
+      <w:r>
+        <w:t xml:space="preserve">Levererar i tid med hög kvalitet</w:t>
       </w:r>
     </w:p>
     <w:p>
@@ -1047,51 +1047,51 @@
         </w:numPr>
       </w:pPr>
       <w:r>
-        <w:t xml:space="preserve">Kan vara overdriven i sin perfektionism</w:t>
-      </w:r>
-    </w:p>
-    <w:p>
-      <w:pPr>
-        <w:pStyle w:val="ListParagraph"/>
-        <w:numPr>
-          <w:ilvl w:val="0"/>
-          <w:numId w:val="2"/>
-        </w:numPr>
-      </w:pPr>
-      <w:r>
-        <w:t xml:space="preserve">Har svart att delegera</w:t>
-      </w:r>
-    </w:p>
-    <w:p>
-      <w:pPr>
-        <w:pStyle w:val="ListParagraph"/>
-        <w:numPr>
-          <w:ilvl w:val="0"/>
-          <w:numId w:val="2"/>
-        </w:numPr>
-      </w:pPr>
-      <w:r>
-        <w:t xml:space="preserve">Oroar sig ibland i onodan</w:t>
-      </w:r>
-    </w:p>
-    <w:p>
-      <w:pPr>
-        <w:pStyle w:val="Heading2"/>
-      </w:pPr>
-      <w:r>
-        <w:t xml:space="preserve">Tips for dig i teamarbete</w:t>
-      </w:r>
-    </w:p>
-    <w:p>
-      <w:pPr>
-        <w:pStyle w:val="ListParagraph"/>
-        <w:numPr>
-          <w:ilvl w:val="0"/>
-          <w:numId w:val="2"/>
-        </w:numPr>
-      </w:pPr>
-      <w:r>
-        <w:t xml:space="preserve">Bestam i forvag vad som ar "tillrackligt bra" for uppgiften</w:t>
+        <w:t xml:space="preserve">Kan vara överdriven i sin perfektionism</w:t>
+      </w:r>
+    </w:p>
+    <w:p>
+      <w:pPr>
+        <w:pStyle w:val="ListParagraph"/>
+        <w:numPr>
+          <w:ilvl w:val="0"/>
+          <w:numId w:val="2"/>
+        </w:numPr>
+      </w:pPr>
+      <w:r>
+        <w:t xml:space="preserve">Har svårt att delegera</w:t>
+      </w:r>
+    </w:p>
+    <w:p>
+      <w:pPr>
+        <w:pStyle w:val="ListParagraph"/>
+        <w:numPr>
+          <w:ilvl w:val="0"/>
+          <w:numId w:val="2"/>
+        </w:numPr>
+      </w:pPr>
+      <w:r>
+        <w:t xml:space="preserve">Oroar sig ibland i onödan</w:t>
+      </w:r>
+    </w:p>
+    <w:p>
+      <w:pPr>
+        <w:pStyle w:val="Heading2"/>
+      </w:pPr>
+      <w:r>
+        <w:t xml:space="preserve">Tips för dig i teamarbete</w:t>
+      </w:r>
+    </w:p>
+    <w:p>
+      <w:pPr>
+        <w:pStyle w:val="ListParagraph"/>
+        <w:numPr>
+          <w:ilvl w:val="0"/>
+          <w:numId w:val="2"/>
+        </w:numPr>
+      </w:pPr>
+      <w:r>
+        <w:t xml:space="preserve">Bestäm i förväg vad som är "tillräckligt bra" för uppgiften</w:t>
       </w:r>
     </w:p>
     <w:p>
@@ -1115,7 +1115,7 @@
         </w:numPr>
       </w:pPr>
       <w:r>
-        <w:t xml:space="preserve">Anvand din noggrannhet dar den gor storst nytta</w:t>
+        <w:t xml:space="preserve">Använd din noggrannhet där den gör störst nytta</w:t>
       </w:r>
     </w:p>
     <w:p>
@@ -1128,7 +1128,7 @@
         <w:pStyle w:val="Heading1"/>
       </w:pPr>
       <w:r>
-        <w:t xml:space="preserve">🚀 Padrivare (Shaper)</w:t>
+        <w:t xml:space="preserve">🚀 Pådrivare (Shaper)</w:t>
       </w:r>
     </w:p>
     <w:p>
@@ -1140,7 +1140,7 @@
           <w:i/>
           <w:iCs/>
         </w:rPr>
-        <w:t xml:space="preserve">Dynamisk och malinriktad person som driver gruppen framat under press.</w:t>
+        <w:t xml:space="preserve">Dynamisk och målinriktad person som driver gruppen framåt under press.</w:t>
       </w:r>
     </w:p>
     <w:p>
@@ -1172,7 +1172,7 @@
         </w:numPr>
       </w:pPr>
       <w:r>
-        <w:t xml:space="preserve">Utmanar och driver framat</w:t>
+        <w:t xml:space="preserve">Utmanar och driver framåt</w:t>
       </w:r>
     </w:p>
     <w:p>
@@ -1204,7 +1204,7 @@
         </w:numPr>
       </w:pPr>
       <w:r>
-        <w:t xml:space="preserve">Kan uppfattas som otalig eller aggressiv</w:t>
+        <w:t xml:space="preserve">Kan uppfattas som otålig eller aggressiv</w:t>
       </w:r>
     </w:p>
     <w:p>
@@ -1228,51 +1228,51 @@
         </w:numPr>
       </w:pPr>
       <w:r>
-        <w:t xml:space="preserve">Kan sara andras kanslor</w:t>
-      </w:r>
-    </w:p>
-    <w:p>
-      <w:pPr>
-        <w:pStyle w:val="Heading2"/>
-      </w:pPr>
-      <w:r>
-        <w:t xml:space="preserve">Tips for dig i teamarbete</w:t>
-      </w:r>
-    </w:p>
-    <w:p>
-      <w:pPr>
-        <w:pStyle w:val="ListParagraph"/>
-        <w:numPr>
-          <w:ilvl w:val="0"/>
-          <w:numId w:val="2"/>
-        </w:numPr>
-      </w:pPr>
-      <w:r>
-        <w:t xml:space="preserve">Rikta din energi mot gruppens gemensamma mal</w:t>
-      </w:r>
-    </w:p>
-    <w:p>
-      <w:pPr>
-        <w:pStyle w:val="ListParagraph"/>
-        <w:numPr>
-          <w:ilvl w:val="0"/>
-          <w:numId w:val="2"/>
-        </w:numPr>
-      </w:pPr>
-      <w:r>
-        <w:t xml:space="preserve">Var uppmarksam pa hur din kommunikation paverkar andra</w:t>
-      </w:r>
-    </w:p>
-    <w:p>
-      <w:pPr>
-        <w:pStyle w:val="ListParagraph"/>
-        <w:numPr>
-          <w:ilvl w:val="0"/>
-          <w:numId w:val="2"/>
-        </w:numPr>
-      </w:pPr>
-      <w:r>
-        <w:t xml:space="preserve">Anvand ditt driv for att hjalpa gruppen overvinna hinder</w:t>
+        <w:t xml:space="preserve">Kan såra andras känslor</w:t>
+      </w:r>
+    </w:p>
+    <w:p>
+      <w:pPr>
+        <w:pStyle w:val="Heading2"/>
+      </w:pPr>
+      <w:r>
+        <w:t xml:space="preserve">Tips för dig i teamarbete</w:t>
+      </w:r>
+    </w:p>
+    <w:p>
+      <w:pPr>
+        <w:pStyle w:val="ListParagraph"/>
+        <w:numPr>
+          <w:ilvl w:val="0"/>
+          <w:numId w:val="2"/>
+        </w:numPr>
+      </w:pPr>
+      <w:r>
+        <w:t xml:space="preserve">Rikta din energi mot gruppens gemensamma mål</w:t>
+      </w:r>
+    </w:p>
+    <w:p>
+      <w:pPr>
+        <w:pStyle w:val="ListParagraph"/>
+        <w:numPr>
+          <w:ilvl w:val="0"/>
+          <w:numId w:val="2"/>
+        </w:numPr>
+      </w:pPr>
+      <w:r>
+        <w:t xml:space="preserve">Var uppmärksam på hur din kommunikation påverkar andra</w:t>
+      </w:r>
+    </w:p>
+    <w:p>
+      <w:pPr>
+        <w:pStyle w:val="ListParagraph"/>
+        <w:numPr>
+          <w:ilvl w:val="0"/>
+          <w:numId w:val="2"/>
+        </w:numPr>
+      </w:pPr>
+      <w:r>
+        <w:t xml:space="preserve">Använd ditt driv för att hjälpa gruppen övervinna hinder</w:t>
       </w:r>
     </w:p>
     <w:sectPr>

</xml_diff>

<commit_message>
Replace Specialist with Teamworker role
- Change SP (Specialist) to TW (Teamworker/Lagarbetare)
- Update scoring matrix based on corrected PDF
- Update 6 question alternatives to match new mappings
- Regenerate Word document with new role descriptions

Co-Authored-By: Claude Opus 4.5 <noreply@anthropic.com>
</commit_message>
<xml_diff>
--- a/Teamroller-beskrivningar.docx
+++ b/Teamroller-beskrivningar.docx
@@ -5,9 +5,16 @@
     <w:p>
       <w:pPr>
         <w:pStyle w:val="Title"/>
-      </w:pPr>
-      <w:r>
-        <w:t xml:space="preserve">Teamroller - Belbins modell</w:t>
+        <w:jc w:val="center"/>
+      </w:pPr>
+      <w:r>
+        <w:rPr>
+          <w:b/>
+          <w:bCs/>
+          <w:sz w:val="56"/>
+          <w:szCs w:val="56"/>
+        </w:rPr>
+        <w:t xml:space="preserve">Teamroller</w:t>
       </w:r>
     </w:p>
     <w:p>
@@ -17,11 +24,16 @@
       </w:pPr>
       <w:r>
         <w:rPr>
-          <w:i/>
-          <w:iCs/>
           <w:color w:val="666666"/>
+          <w:sz w:val="24"/>
+          <w:szCs w:val="24"/>
         </w:rPr>
-        <w:t xml:space="preserve">Beskrivningar av de 8 teamrollerna</w:t>
+        <w:t xml:space="preserve">Beskrivningar av de 8 teamrollerna enligt Belbins modell</w:t>
+      </w:r>
+    </w:p>
+    <w:p>
+      <w:r>
+        <w:br w:type="page"/>
       </w:r>
     </w:p>
     <w:p>
@@ -34,7 +46,7 @@
     </w:p>
     <w:p>
       <w:pPr>
-        <w:spacing w:after="200"/>
+        <w:spacing w:after="120"/>
       </w:pPr>
       <w:r>
         <w:rPr>
@@ -93,7 +105,7 @@
         <w:pStyle w:val="Heading2"/>
       </w:pPr>
       <w:r>
-        <w:t xml:space="preserve">Fallgropar</w:t>
+        <w:t xml:space="preserve">Svagheter</w:t>
       </w:r>
     </w:p>
     <w:p>
@@ -137,7 +149,7 @@
         <w:pStyle w:val="Heading2"/>
       </w:pPr>
       <w:r>
-        <w:t xml:space="preserve">Tips för dig i teamarbete</w:t>
+        <w:t xml:space="preserve">Tips till dig</w:t>
       </w:r>
     </w:p>
     <w:p>
@@ -191,7 +203,7 @@
     </w:p>
     <w:p>
       <w:pPr>
-        <w:spacing w:after="200"/>
+        <w:spacing w:after="120"/>
       </w:pPr>
       <w:r>
         <w:rPr>
@@ -250,7 +262,7 @@
         <w:pStyle w:val="Heading2"/>
       </w:pPr>
       <w:r>
-        <w:t xml:space="preserve">Fallgropar</w:t>
+        <w:t xml:space="preserve">Svagheter</w:t>
       </w:r>
     </w:p>
     <w:p>
@@ -294,7 +306,7 @@
         <w:pStyle w:val="Heading2"/>
       </w:pPr>
       <w:r>
-        <w:t xml:space="preserve">Tips för dig i teamarbete</w:t>
+        <w:t xml:space="preserve">Tips till dig</w:t>
       </w:r>
     </w:p>
     <w:p>
@@ -343,12 +355,169 @@
         <w:pStyle w:val="Heading1"/>
       </w:pPr>
       <w:r>
+        <w:t xml:space="preserve">🚀 Pådrivare (Shaper)</w:t>
+      </w:r>
+    </w:p>
+    <w:p>
+      <w:pPr>
+        <w:spacing w:after="120"/>
+      </w:pPr>
+      <w:r>
+        <w:rPr>
+          <w:i/>
+          <w:iCs/>
+        </w:rPr>
+        <w:t xml:space="preserve">Dynamisk och målinriktad person som driver gruppen framåt under press.</w:t>
+      </w:r>
+    </w:p>
+    <w:p>
+      <w:pPr>
+        <w:pStyle w:val="Heading2"/>
+      </w:pPr>
+      <w:r>
+        <w:t xml:space="preserve">Styrkor</w:t>
+      </w:r>
+    </w:p>
+    <w:p>
+      <w:pPr>
+        <w:pStyle w:val="ListParagraph"/>
+        <w:numPr>
+          <w:ilvl w:val="0"/>
+          <w:numId w:val="2"/>
+        </w:numPr>
+      </w:pPr>
+      <w:r>
+        <w:t xml:space="preserve">Modig och handlingskraftig</w:t>
+      </w:r>
+    </w:p>
+    <w:p>
+      <w:pPr>
+        <w:pStyle w:val="ListParagraph"/>
+        <w:numPr>
+          <w:ilvl w:val="0"/>
+          <w:numId w:val="2"/>
+        </w:numPr>
+      </w:pPr>
+      <w:r>
+        <w:t xml:space="preserve">Utmanar och driver framåt</w:t>
+      </w:r>
+    </w:p>
+    <w:p>
+      <w:pPr>
+        <w:pStyle w:val="ListParagraph"/>
+        <w:numPr>
+          <w:ilvl w:val="0"/>
+          <w:numId w:val="2"/>
+        </w:numPr>
+      </w:pPr>
+      <w:r>
+        <w:t xml:space="preserve">Presterar bra under press</w:t>
+      </w:r>
+    </w:p>
+    <w:p>
+      <w:pPr>
+        <w:pStyle w:val="Heading2"/>
+      </w:pPr>
+      <w:r>
+        <w:t xml:space="preserve">Svagheter</w:t>
+      </w:r>
+    </w:p>
+    <w:p>
+      <w:pPr>
+        <w:pStyle w:val="ListParagraph"/>
+        <w:numPr>
+          <w:ilvl w:val="0"/>
+          <w:numId w:val="2"/>
+        </w:numPr>
+      </w:pPr>
+      <w:r>
+        <w:t xml:space="preserve">Kan uppfattas som otålig eller aggressiv</w:t>
+      </w:r>
+    </w:p>
+    <w:p>
+      <w:pPr>
+        <w:pStyle w:val="ListParagraph"/>
+        <w:numPr>
+          <w:ilvl w:val="0"/>
+          <w:numId w:val="2"/>
+        </w:numPr>
+      </w:pPr>
+      <w:r>
+        <w:t xml:space="preserve">Skapar ibland konflikter</w:t>
+      </w:r>
+    </w:p>
+    <w:p>
+      <w:pPr>
+        <w:pStyle w:val="ListParagraph"/>
+        <w:numPr>
+          <w:ilvl w:val="0"/>
+          <w:numId w:val="2"/>
+        </w:numPr>
+      </w:pPr>
+      <w:r>
+        <w:t xml:space="preserve">Kan såra andras känslor</w:t>
+      </w:r>
+    </w:p>
+    <w:p>
+      <w:pPr>
+        <w:pStyle w:val="Heading2"/>
+      </w:pPr>
+      <w:r>
+        <w:t xml:space="preserve">Tips till dig</w:t>
+      </w:r>
+    </w:p>
+    <w:p>
+      <w:pPr>
+        <w:pStyle w:val="ListParagraph"/>
+        <w:numPr>
+          <w:ilvl w:val="0"/>
+          <w:numId w:val="2"/>
+        </w:numPr>
+      </w:pPr>
+      <w:r>
+        <w:t xml:space="preserve">Rikta din energi mot gruppens gemensamma mål</w:t>
+      </w:r>
+    </w:p>
+    <w:p>
+      <w:pPr>
+        <w:pStyle w:val="ListParagraph"/>
+        <w:numPr>
+          <w:ilvl w:val="0"/>
+          <w:numId w:val="2"/>
+        </w:numPr>
+      </w:pPr>
+      <w:r>
+        <w:t xml:space="preserve">Var uppmärksam på hur din kommunikation påverkar andra</w:t>
+      </w:r>
+    </w:p>
+    <w:p>
+      <w:pPr>
+        <w:pStyle w:val="ListParagraph"/>
+        <w:numPr>
+          <w:ilvl w:val="0"/>
+          <w:numId w:val="2"/>
+        </w:numPr>
+      </w:pPr>
+      <w:r>
+        <w:t xml:space="preserve">Använd ditt driv för att hjälpa gruppen övervinna hinder</w:t>
+      </w:r>
+    </w:p>
+    <w:p>
+      <w:r>
+        <w:br w:type="page"/>
+      </w:r>
+    </w:p>
+    <w:p>
+      <w:pPr>
+        <w:pStyle w:val="Heading1"/>
+      </w:pPr>
+      <w:r>
         <w:t xml:space="preserve">⚙️ Genomförare (Implementer)</w:t>
       </w:r>
     </w:p>
     <w:p>
       <w:pPr>
-        <w:spacing w:after="200"/>
+        <w:spacing w:after="120"/>
       </w:pPr>
       <w:r>
         <w:rPr>
@@ -407,7 +576,7 @@
         <w:pStyle w:val="Heading2"/>
       </w:pPr>
       <w:r>
-        <w:t xml:space="preserve">Fallgropar</w:t>
+        <w:t xml:space="preserve">Svagheter</w:t>
       </w:r>
     </w:p>
     <w:p>
@@ -451,7 +620,7 @@
         <w:pStyle w:val="Heading2"/>
       </w:pPr>
       <w:r>
-        <w:t xml:space="preserve">Tips för dig i teamarbete</w:t>
+        <w:t xml:space="preserve">Tips till dig</w:t>
       </w:r>
     </w:p>
     <w:p>
@@ -500,12 +669,169 @@
         <w:pStyle w:val="Heading1"/>
       </w:pPr>
       <w:r>
+        <w:t xml:space="preserve">🤝 Kontaktskapare (Resource Investigator)</w:t>
+      </w:r>
+    </w:p>
+    <w:p>
+      <w:pPr>
+        <w:spacing w:after="120"/>
+      </w:pPr>
+      <w:r>
+        <w:rPr>
+          <w:i/>
+          <w:iCs/>
+        </w:rPr>
+        <w:t xml:space="preserve">Utåtriktad nätverkare som hittar resurser och möjligheter utanför gruppen.</w:t>
+      </w:r>
+    </w:p>
+    <w:p>
+      <w:pPr>
+        <w:pStyle w:val="Heading2"/>
+      </w:pPr>
+      <w:r>
+        <w:t xml:space="preserve">Styrkor</w:t>
+      </w:r>
+    </w:p>
+    <w:p>
+      <w:pPr>
+        <w:pStyle w:val="ListParagraph"/>
+        <w:numPr>
+          <w:ilvl w:val="0"/>
+          <w:numId w:val="2"/>
+        </w:numPr>
+      </w:pPr>
+      <w:r>
+        <w:t xml:space="preserve">Entusiastisk och kommunikativ</w:t>
+      </w:r>
+    </w:p>
+    <w:p>
+      <w:pPr>
+        <w:pStyle w:val="ListParagraph"/>
+        <w:numPr>
+          <w:ilvl w:val="0"/>
+          <w:numId w:val="2"/>
+        </w:numPr>
+      </w:pPr>
+      <w:r>
+        <w:t xml:space="preserve">Bra på att bygga nätverk</w:t>
+      </w:r>
+    </w:p>
+    <w:p>
+      <w:pPr>
+        <w:pStyle w:val="ListParagraph"/>
+        <w:numPr>
+          <w:ilvl w:val="0"/>
+          <w:numId w:val="2"/>
+        </w:numPr>
+      </w:pPr>
+      <w:r>
+        <w:t xml:space="preserve">Hittar nya möjligheter och kontakter</w:t>
+      </w:r>
+    </w:p>
+    <w:p>
+      <w:pPr>
+        <w:pStyle w:val="Heading2"/>
+      </w:pPr>
+      <w:r>
+        <w:t xml:space="preserve">Svagheter</w:t>
+      </w:r>
+    </w:p>
+    <w:p>
+      <w:pPr>
+        <w:pStyle w:val="ListParagraph"/>
+        <w:numPr>
+          <w:ilvl w:val="0"/>
+          <w:numId w:val="2"/>
+        </w:numPr>
+      </w:pPr>
+      <w:r>
+        <w:t xml:space="preserve">Tappar intresse efter initial entusiasm</w:t>
+      </w:r>
+    </w:p>
+    <w:p>
+      <w:pPr>
+        <w:pStyle w:val="ListParagraph"/>
+        <w:numPr>
+          <w:ilvl w:val="0"/>
+          <w:numId w:val="2"/>
+        </w:numPr>
+      </w:pPr>
+      <w:r>
+        <w:t xml:space="preserve">Kan vara överoptimistisk</w:t>
+      </w:r>
+    </w:p>
+    <w:p>
+      <w:pPr>
+        <w:pStyle w:val="ListParagraph"/>
+        <w:numPr>
+          <w:ilvl w:val="0"/>
+          <w:numId w:val="2"/>
+        </w:numPr>
+      </w:pPr>
+      <w:r>
+        <w:t xml:space="preserve">Följer inte alltid upp detaljer</w:t>
+      </w:r>
+    </w:p>
+    <w:p>
+      <w:pPr>
+        <w:pStyle w:val="Heading2"/>
+      </w:pPr>
+      <w:r>
+        <w:t xml:space="preserve">Tips till dig</w:t>
+      </w:r>
+    </w:p>
+    <w:p>
+      <w:pPr>
+        <w:pStyle w:val="ListParagraph"/>
+        <w:numPr>
+          <w:ilvl w:val="0"/>
+          <w:numId w:val="2"/>
+        </w:numPr>
+      </w:pPr>
+      <w:r>
+        <w:t xml:space="preserve">Använd din energi i projektets startfas för att skapa momentum</w:t>
+      </w:r>
+    </w:p>
+    <w:p>
+      <w:pPr>
+        <w:pStyle w:val="ListParagraph"/>
+        <w:numPr>
+          <w:ilvl w:val="0"/>
+          <w:numId w:val="2"/>
+        </w:numPr>
+      </w:pPr>
+      <w:r>
+        <w:t xml:space="preserve">Sätt upp påminnelser för att följa upp kontakter och idéer</w:t>
+      </w:r>
+    </w:p>
+    <w:p>
+      <w:pPr>
+        <w:pStyle w:val="ListParagraph"/>
+        <w:numPr>
+          <w:ilvl w:val="0"/>
+          <w:numId w:val="2"/>
+        </w:numPr>
+      </w:pPr>
+      <w:r>
+        <w:t xml:space="preserve">Dela ditt nätverk och dina upptäckter med gruppen</w:t>
+      </w:r>
+    </w:p>
+    <w:p>
+      <w:r>
+        <w:br w:type="page"/>
+      </w:r>
+    </w:p>
+    <w:p>
+      <w:pPr>
+        <w:pStyle w:val="Heading1"/>
+      </w:pPr>
+      <w:r>
         <w:t xml:space="preserve">🔍 Analyserare (Monitor Evaluator)</w:t>
       </w:r>
     </w:p>
     <w:p>
       <w:pPr>
-        <w:spacing w:after="200"/>
+        <w:spacing w:after="120"/>
       </w:pPr>
       <w:r>
         <w:rPr>
@@ -564,7 +890,7 @@
         <w:pStyle w:val="Heading2"/>
       </w:pPr>
       <w:r>
-        <w:t xml:space="preserve">Fallgropar</w:t>
+        <w:t xml:space="preserve">Svagheter</w:t>
       </w:r>
     </w:p>
     <w:p>
@@ -608,7 +934,7 @@
         <w:pStyle w:val="Heading2"/>
       </w:pPr>
       <w:r>
-        <w:t xml:space="preserve">Tips för dig i teamarbete</w:t>
+        <w:t xml:space="preserve">Tips till dig</w:t>
       </w:r>
     </w:p>
     <w:p>
@@ -657,19 +983,19 @@
         <w:pStyle w:val="Heading1"/>
       </w:pPr>
       <w:r>
-        <w:t xml:space="preserve">🎓 Specialist (Specialist)</w:t>
-      </w:r>
-    </w:p>
-    <w:p>
-      <w:pPr>
-        <w:spacing w:after="200"/>
+        <w:t xml:space="preserve">👥 Lagarbetare (Teamworker)</w:t>
+      </w:r>
+    </w:p>
+    <w:p>
+      <w:pPr>
+        <w:spacing w:after="120"/>
       </w:pPr>
       <w:r>
         <w:rPr>
           <w:i/>
           <w:iCs/>
         </w:rPr>
-        <w:t xml:space="preserve">Expert med djup kunskap inom sitt område som bidrar med teknisk kompetens.</w:t>
+        <w:t xml:space="preserve">Samarbetsinriktad person som bygger relationer och förebygger konflikter.</w:t>
       </w:r>
     </w:p>
     <w:p>
@@ -689,119 +1015,119 @@
         </w:numPr>
       </w:pPr>
       <w:r>
-        <w:t xml:space="preserve">Djup expertkunskap</w:t>
-      </w:r>
-    </w:p>
-    <w:p>
-      <w:pPr>
-        <w:pStyle w:val="ListParagraph"/>
-        <w:numPr>
-          <w:ilvl w:val="0"/>
-          <w:numId w:val="2"/>
-        </w:numPr>
-      </w:pPr>
-      <w:r>
-        <w:t xml:space="preserve">Engagerad och fokuserad</w:t>
-      </w:r>
-    </w:p>
-    <w:p>
-      <w:pPr>
-        <w:pStyle w:val="ListParagraph"/>
-        <w:numPr>
-          <w:ilvl w:val="0"/>
-          <w:numId w:val="2"/>
-        </w:numPr>
-      </w:pPr>
-      <w:r>
-        <w:t xml:space="preserve">Levererar på hög professionell nivå</w:t>
-      </w:r>
-    </w:p>
-    <w:p>
-      <w:pPr>
-        <w:pStyle w:val="Heading2"/>
-      </w:pPr>
-      <w:r>
-        <w:t xml:space="preserve">Fallgropar</w:t>
-      </w:r>
-    </w:p>
-    <w:p>
-      <w:pPr>
-        <w:pStyle w:val="ListParagraph"/>
-        <w:numPr>
-          <w:ilvl w:val="0"/>
-          <w:numId w:val="2"/>
-        </w:numPr>
-      </w:pPr>
-      <w:r>
-        <w:t xml:space="preserve">Fokuserar endast på sitt expertområde</w:t>
-      </w:r>
-    </w:p>
-    <w:p>
-      <w:pPr>
-        <w:pStyle w:val="ListParagraph"/>
-        <w:numPr>
-          <w:ilvl w:val="0"/>
-          <w:numId w:val="2"/>
-        </w:numPr>
-      </w:pPr>
-      <w:r>
-        <w:t xml:space="preserve">Kan missa helhetsbilden</w:t>
-      </w:r>
-    </w:p>
-    <w:p>
-      <w:pPr>
-        <w:pStyle w:val="ListParagraph"/>
-        <w:numPr>
-          <w:ilvl w:val="0"/>
-          <w:numId w:val="2"/>
-        </w:numPr>
-      </w:pPr>
-      <w:r>
-        <w:t xml:space="preserve">Svårt att delegera inom sitt område</w:t>
-      </w:r>
-    </w:p>
-    <w:p>
-      <w:pPr>
-        <w:pStyle w:val="Heading2"/>
-      </w:pPr>
-      <w:r>
-        <w:t xml:space="preserve">Tips för dig i teamarbete</w:t>
-      </w:r>
-    </w:p>
-    <w:p>
-      <w:pPr>
-        <w:pStyle w:val="ListParagraph"/>
-        <w:numPr>
-          <w:ilvl w:val="0"/>
-          <w:numId w:val="2"/>
-        </w:numPr>
-      </w:pPr>
-      <w:r>
-        <w:t xml:space="preserve">Förklara din expertis på ett sätt som andra förstår</w:t>
-      </w:r>
-    </w:p>
-    <w:p>
-      <w:pPr>
-        <w:pStyle w:val="ListParagraph"/>
-        <w:numPr>
-          <w:ilvl w:val="0"/>
-          <w:numId w:val="2"/>
-        </w:numPr>
-      </w:pPr>
-      <w:r>
-        <w:t xml:space="preserve">Hjälp gruppen se hur ditt område bidrar till helheten</w:t>
-      </w:r>
-    </w:p>
-    <w:p>
-      <w:pPr>
-        <w:pStyle w:val="ListParagraph"/>
-        <w:numPr>
-          <w:ilvl w:val="0"/>
-          <w:numId w:val="2"/>
-        </w:numPr>
-      </w:pPr>
-      <w:r>
-        <w:t xml:space="preserve">Var öppen för att lära dig om angränsande områden</w:t>
+        <w:t xml:space="preserve">Samarbetsvillig och diplomatisk</w:t>
+      </w:r>
+    </w:p>
+    <w:p>
+      <w:pPr>
+        <w:pStyle w:val="ListParagraph"/>
+        <w:numPr>
+          <w:ilvl w:val="0"/>
+          <w:numId w:val="2"/>
+        </w:numPr>
+      </w:pPr>
+      <w:r>
+        <w:t xml:space="preserve">Lyssnar aktivt och förstår andras perspektiv</w:t>
+      </w:r>
+    </w:p>
+    <w:p>
+      <w:pPr>
+        <w:pStyle w:val="ListParagraph"/>
+        <w:numPr>
+          <w:ilvl w:val="0"/>
+          <w:numId w:val="2"/>
+        </w:numPr>
+      </w:pPr>
+      <w:r>
+        <w:t xml:space="preserve">Skapar bra stämning och minskar friktion i gruppen</w:t>
+      </w:r>
+    </w:p>
+    <w:p>
+      <w:pPr>
+        <w:pStyle w:val="Heading2"/>
+      </w:pPr>
+      <w:r>
+        <w:t xml:space="preserve">Svagheter</w:t>
+      </w:r>
+    </w:p>
+    <w:p>
+      <w:pPr>
+        <w:pStyle w:val="ListParagraph"/>
+        <w:numPr>
+          <w:ilvl w:val="0"/>
+          <w:numId w:val="2"/>
+        </w:numPr>
+      </w:pPr>
+      <w:r>
+        <w:t xml:space="preserve">Kan vara obeslutsam i kritiska lägen</w:t>
+      </w:r>
+    </w:p>
+    <w:p>
+      <w:pPr>
+        <w:pStyle w:val="ListParagraph"/>
+        <w:numPr>
+          <w:ilvl w:val="0"/>
+          <w:numId w:val="2"/>
+        </w:numPr>
+      </w:pPr>
+      <w:r>
+        <w:t xml:space="preserve">Undviker konfrontation även när det behövs</w:t>
+      </w:r>
+    </w:p>
+    <w:p>
+      <w:pPr>
+        <w:pStyle w:val="ListParagraph"/>
+        <w:numPr>
+          <w:ilvl w:val="0"/>
+          <w:numId w:val="2"/>
+        </w:numPr>
+      </w:pPr>
+      <w:r>
+        <w:t xml:space="preserve">Har svårt att ta ställning när gruppen är oenig</w:t>
+      </w:r>
+    </w:p>
+    <w:p>
+      <w:pPr>
+        <w:pStyle w:val="Heading2"/>
+      </w:pPr>
+      <w:r>
+        <w:t xml:space="preserve">Tips till dig</w:t>
+      </w:r>
+    </w:p>
+    <w:p>
+      <w:pPr>
+        <w:pStyle w:val="ListParagraph"/>
+        <w:numPr>
+          <w:ilvl w:val="0"/>
+          <w:numId w:val="2"/>
+        </w:numPr>
+      </w:pPr>
+      <w:r>
+        <w:t xml:space="preserve">Använd din förmåga att läsa av stämningen för att förebygga konflikter</w:t>
+      </w:r>
+    </w:p>
+    <w:p>
+      <w:pPr>
+        <w:pStyle w:val="ListParagraph"/>
+        <w:numPr>
+          <w:ilvl w:val="0"/>
+          <w:numId w:val="2"/>
+        </w:numPr>
+      </w:pPr>
+      <w:r>
+        <w:t xml:space="preserve">Öva på att uttrycka din egen åsikt även när den skiljer sig från gruppens</w:t>
+      </w:r>
+    </w:p>
+    <w:p>
+      <w:pPr>
+        <w:pStyle w:val="ListParagraph"/>
+        <w:numPr>
+          <w:ilvl w:val="0"/>
+          <w:numId w:val="2"/>
+        </w:numPr>
+      </w:pPr>
+      <w:r>
+        <w:t xml:space="preserve">Påminn dig själv att konstruktiv konflikt ibland är nödvändig för bra beslut</w:t>
       </w:r>
     </w:p>
     <w:p>
@@ -814,169 +1140,12 @@
         <w:pStyle w:val="Heading1"/>
       </w:pPr>
       <w:r>
-        <w:t xml:space="preserve">🤝 Kontaktskapare (Resource Investigator)</w:t>
-      </w:r>
-    </w:p>
-    <w:p>
-      <w:pPr>
-        <w:spacing w:after="200"/>
-      </w:pPr>
-      <w:r>
-        <w:rPr>
-          <w:i/>
-          <w:iCs/>
-        </w:rPr>
-        <w:t xml:space="preserve">Utåtriktad nätverkare som hittar resurser och möjligheter utanför gruppen.</w:t>
-      </w:r>
-    </w:p>
-    <w:p>
-      <w:pPr>
-        <w:pStyle w:val="Heading2"/>
-      </w:pPr>
-      <w:r>
-        <w:t xml:space="preserve">Styrkor</w:t>
-      </w:r>
-    </w:p>
-    <w:p>
-      <w:pPr>
-        <w:pStyle w:val="ListParagraph"/>
-        <w:numPr>
-          <w:ilvl w:val="0"/>
-          <w:numId w:val="2"/>
-        </w:numPr>
-      </w:pPr>
-      <w:r>
-        <w:t xml:space="preserve">Entusiastisk och kommunikativ</w:t>
-      </w:r>
-    </w:p>
-    <w:p>
-      <w:pPr>
-        <w:pStyle w:val="ListParagraph"/>
-        <w:numPr>
-          <w:ilvl w:val="0"/>
-          <w:numId w:val="2"/>
-        </w:numPr>
-      </w:pPr>
-      <w:r>
-        <w:t xml:space="preserve">Bra på att bygga nätverk</w:t>
-      </w:r>
-    </w:p>
-    <w:p>
-      <w:pPr>
-        <w:pStyle w:val="ListParagraph"/>
-        <w:numPr>
-          <w:ilvl w:val="0"/>
-          <w:numId w:val="2"/>
-        </w:numPr>
-      </w:pPr>
-      <w:r>
-        <w:t xml:space="preserve">Hittar nya möjligheter och kontakter</w:t>
-      </w:r>
-    </w:p>
-    <w:p>
-      <w:pPr>
-        <w:pStyle w:val="Heading2"/>
-      </w:pPr>
-      <w:r>
-        <w:t xml:space="preserve">Fallgropar</w:t>
-      </w:r>
-    </w:p>
-    <w:p>
-      <w:pPr>
-        <w:pStyle w:val="ListParagraph"/>
-        <w:numPr>
-          <w:ilvl w:val="0"/>
-          <w:numId w:val="2"/>
-        </w:numPr>
-      </w:pPr>
-      <w:r>
-        <w:t xml:space="preserve">Tappar intresse efter initial entusiasm</w:t>
-      </w:r>
-    </w:p>
-    <w:p>
-      <w:pPr>
-        <w:pStyle w:val="ListParagraph"/>
-        <w:numPr>
-          <w:ilvl w:val="0"/>
-          <w:numId w:val="2"/>
-        </w:numPr>
-      </w:pPr>
-      <w:r>
-        <w:t xml:space="preserve">Kan vara överoptimistisk</w:t>
-      </w:r>
-    </w:p>
-    <w:p>
-      <w:pPr>
-        <w:pStyle w:val="ListParagraph"/>
-        <w:numPr>
-          <w:ilvl w:val="0"/>
-          <w:numId w:val="2"/>
-        </w:numPr>
-      </w:pPr>
-      <w:r>
-        <w:t xml:space="preserve">Följer inte alltid upp detaljer</w:t>
-      </w:r>
-    </w:p>
-    <w:p>
-      <w:pPr>
-        <w:pStyle w:val="Heading2"/>
-      </w:pPr>
-      <w:r>
-        <w:t xml:space="preserve">Tips för dig i teamarbete</w:t>
-      </w:r>
-    </w:p>
-    <w:p>
-      <w:pPr>
-        <w:pStyle w:val="ListParagraph"/>
-        <w:numPr>
-          <w:ilvl w:val="0"/>
-          <w:numId w:val="2"/>
-        </w:numPr>
-      </w:pPr>
-      <w:r>
-        <w:t xml:space="preserve">Använd din energi i projektets startfas för att skapa momentum</w:t>
-      </w:r>
-    </w:p>
-    <w:p>
-      <w:pPr>
-        <w:pStyle w:val="ListParagraph"/>
-        <w:numPr>
-          <w:ilvl w:val="0"/>
-          <w:numId w:val="2"/>
-        </w:numPr>
-      </w:pPr>
-      <w:r>
-        <w:t xml:space="preserve">Sätt upp påminnelser för att följa upp kontakter och idéer</w:t>
-      </w:r>
-    </w:p>
-    <w:p>
-      <w:pPr>
-        <w:pStyle w:val="ListParagraph"/>
-        <w:numPr>
-          <w:ilvl w:val="0"/>
-          <w:numId w:val="2"/>
-        </w:numPr>
-      </w:pPr>
-      <w:r>
-        <w:t xml:space="preserve">Dela ditt nätverk och dina upptäckter med gruppen</w:t>
-      </w:r>
-    </w:p>
-    <w:p>
-      <w:r>
-        <w:br w:type="page"/>
-      </w:r>
-    </w:p>
-    <w:p>
-      <w:pPr>
-        <w:pStyle w:val="Heading1"/>
-      </w:pPr>
-      <w:r>
         <w:t xml:space="preserve">✅ Avslutare (Completer Finisher)</w:t>
       </w:r>
     </w:p>
     <w:p>
       <w:pPr>
-        <w:spacing w:after="200"/>
+        <w:spacing w:after="120"/>
       </w:pPr>
       <w:r>
         <w:rPr>
@@ -1035,7 +1204,7 @@
         <w:pStyle w:val="Heading2"/>
       </w:pPr>
       <w:r>
-        <w:t xml:space="preserve">Fallgropar</w:t>
+        <w:t xml:space="preserve">Svagheter</w:t>
       </w:r>
     </w:p>
     <w:p>
@@ -1079,7 +1248,7 @@
         <w:pStyle w:val="Heading2"/>
       </w:pPr>
       <w:r>
-        <w:t xml:space="preserve">Tips för dig i teamarbete</w:t>
+        <w:t xml:space="preserve">Tips till dig</w:t>
       </w:r>
     </w:p>
     <w:p>
@@ -1116,163 +1285,6 @@
       </w:pPr>
       <w:r>
         <w:t xml:space="preserve">Använd din noggrannhet där den gör störst nytta</w:t>
-      </w:r>
-    </w:p>
-    <w:p>
-      <w:r>
-        <w:br w:type="page"/>
-      </w:r>
-    </w:p>
-    <w:p>
-      <w:pPr>
-        <w:pStyle w:val="Heading1"/>
-      </w:pPr>
-      <w:r>
-        <w:t xml:space="preserve">🚀 Pådrivare (Shaper)</w:t>
-      </w:r>
-    </w:p>
-    <w:p>
-      <w:pPr>
-        <w:spacing w:after="200"/>
-      </w:pPr>
-      <w:r>
-        <w:rPr>
-          <w:i/>
-          <w:iCs/>
-        </w:rPr>
-        <w:t xml:space="preserve">Dynamisk och målinriktad person som driver gruppen framåt under press.</w:t>
-      </w:r>
-    </w:p>
-    <w:p>
-      <w:pPr>
-        <w:pStyle w:val="Heading2"/>
-      </w:pPr>
-      <w:r>
-        <w:t xml:space="preserve">Styrkor</w:t>
-      </w:r>
-    </w:p>
-    <w:p>
-      <w:pPr>
-        <w:pStyle w:val="ListParagraph"/>
-        <w:numPr>
-          <w:ilvl w:val="0"/>
-          <w:numId w:val="2"/>
-        </w:numPr>
-      </w:pPr>
-      <w:r>
-        <w:t xml:space="preserve">Modig och handlingskraftig</w:t>
-      </w:r>
-    </w:p>
-    <w:p>
-      <w:pPr>
-        <w:pStyle w:val="ListParagraph"/>
-        <w:numPr>
-          <w:ilvl w:val="0"/>
-          <w:numId w:val="2"/>
-        </w:numPr>
-      </w:pPr>
-      <w:r>
-        <w:t xml:space="preserve">Utmanar och driver framåt</w:t>
-      </w:r>
-    </w:p>
-    <w:p>
-      <w:pPr>
-        <w:pStyle w:val="ListParagraph"/>
-        <w:numPr>
-          <w:ilvl w:val="0"/>
-          <w:numId w:val="2"/>
-        </w:numPr>
-      </w:pPr>
-      <w:r>
-        <w:t xml:space="preserve">Presterar bra under press</w:t>
-      </w:r>
-    </w:p>
-    <w:p>
-      <w:pPr>
-        <w:pStyle w:val="Heading2"/>
-      </w:pPr>
-      <w:r>
-        <w:t xml:space="preserve">Fallgropar</w:t>
-      </w:r>
-    </w:p>
-    <w:p>
-      <w:pPr>
-        <w:pStyle w:val="ListParagraph"/>
-        <w:numPr>
-          <w:ilvl w:val="0"/>
-          <w:numId w:val="2"/>
-        </w:numPr>
-      </w:pPr>
-      <w:r>
-        <w:t xml:space="preserve">Kan uppfattas som otålig eller aggressiv</w:t>
-      </w:r>
-    </w:p>
-    <w:p>
-      <w:pPr>
-        <w:pStyle w:val="ListParagraph"/>
-        <w:numPr>
-          <w:ilvl w:val="0"/>
-          <w:numId w:val="2"/>
-        </w:numPr>
-      </w:pPr>
-      <w:r>
-        <w:t xml:space="preserve">Skapar ibland konflikter</w:t>
-      </w:r>
-    </w:p>
-    <w:p>
-      <w:pPr>
-        <w:pStyle w:val="ListParagraph"/>
-        <w:numPr>
-          <w:ilvl w:val="0"/>
-          <w:numId w:val="2"/>
-        </w:numPr>
-      </w:pPr>
-      <w:r>
-        <w:t xml:space="preserve">Kan såra andras känslor</w:t>
-      </w:r>
-    </w:p>
-    <w:p>
-      <w:pPr>
-        <w:pStyle w:val="Heading2"/>
-      </w:pPr>
-      <w:r>
-        <w:t xml:space="preserve">Tips för dig i teamarbete</w:t>
-      </w:r>
-    </w:p>
-    <w:p>
-      <w:pPr>
-        <w:pStyle w:val="ListParagraph"/>
-        <w:numPr>
-          <w:ilvl w:val="0"/>
-          <w:numId w:val="2"/>
-        </w:numPr>
-      </w:pPr>
-      <w:r>
-        <w:t xml:space="preserve">Rikta din energi mot gruppens gemensamma mål</w:t>
-      </w:r>
-    </w:p>
-    <w:p>
-      <w:pPr>
-        <w:pStyle w:val="ListParagraph"/>
-        <w:numPr>
-          <w:ilvl w:val="0"/>
-          <w:numId w:val="2"/>
-        </w:numPr>
-      </w:pPr>
-      <w:r>
-        <w:t xml:space="preserve">Var uppmärksam på hur din kommunikation påverkar andra</w:t>
-      </w:r>
-    </w:p>
-    <w:p>
-      <w:pPr>
-        <w:pStyle w:val="ListParagraph"/>
-        <w:numPr>
-          <w:ilvl w:val="0"/>
-          <w:numId w:val="2"/>
-        </w:numPr>
-      </w:pPr>
-      <w:r>
-        <w:t xml:space="preserve">Använd ditt driv för att hjälpa gruppen övervinna hinder</w:t>
       </w:r>
     </w:p>
     <w:sectPr>
@@ -1445,8 +1457,8 @@
     <w:rPrDefault>
       <w:rPr>
         <w:rFonts w:ascii="Arial" w:cs="Arial" w:eastAsia="Arial" w:hAnsi="Arial"/>
-        <w:sz w:val="22"/>
-        <w:szCs w:val="22"/>
+        <w:sz w:val="24"/>
+        <w:szCs w:val="24"/>
       </w:rPr>
     </w:rPrDefault>
     <w:pPrDefault/>
@@ -1585,36 +1597,22 @@
       <w:szCs w:val="20"/>
     </w:rPr>
   </w:style>
-  <w:style w:type="paragraph" w:styleId="Title">
-    <w:name w:val="Title"/>
-    <w:basedOn w:val="Normal"/>
-    <w:pPr>
-      <w:spacing w:before="0" w:after="200"/>
-      <w:jc w:val="center"/>
-    </w:pPr>
-    <w:rPr>
-      <w:b/>
-      <w:bCs/>
-      <w:color w:val="1E3A5F"/>
-      <w:sz w:val="48"/>
-      <w:szCs w:val="48"/>
-    </w:rPr>
-  </w:style>
   <w:style w:type="paragraph" w:styleId="Heading1">
     <w:name w:val="Heading 1"/>
     <w:basedOn w:val="Normal"/>
     <w:next w:val="Normal"/>
     <w:qFormat/>
     <w:pPr>
-      <w:spacing w:before="400" w:after="200"/>
+      <w:spacing w:before="240" w:after="120"/>
       <w:outlineLvl w:val="0"/>
     </w:pPr>
     <w:rPr>
+      <w:rFonts w:ascii="Arial" w:cs="Arial" w:eastAsia="Arial" w:hAnsi="Arial"/>
       <w:b/>
       <w:bCs/>
       <w:color w:val="1E3A5F"/>
-      <w:sz w:val="32"/>
-      <w:szCs w:val="32"/>
+      <w:sz w:val="36"/>
+      <w:szCs w:val="36"/>
     </w:rPr>
   </w:style>
   <w:style w:type="paragraph" w:styleId="Heading2">
@@ -1623,15 +1621,16 @@
     <w:next w:val="Normal"/>
     <w:qFormat/>
     <w:pPr>
-      <w:spacing w:before="200" w:after="100"/>
+      <w:spacing w:before="180" w:after="80"/>
       <w:outlineLvl w:val="1"/>
     </w:pPr>
     <w:rPr>
+      <w:rFonts w:ascii="Arial" w:cs="Arial" w:eastAsia="Arial" w:hAnsi="Arial"/>
       <w:b/>
       <w:bCs/>
-      <w:color w:val="4A5568"/>
-      <w:sz w:val="24"/>
-      <w:szCs w:val="24"/>
+      <w:color w:val="2E5A8F"/>
+      <w:sz w:val="26"/>
+      <w:szCs w:val="26"/>
     </w:rPr>
   </w:style>
 </w:styles>

</xml_diff>